<commit_message>
Updated OIDC Doc - User Guide
</commit_message>
<xml_diff>
--- a/documentation/OIDC Toolkit - User Guide-v1.0.docx
+++ b/documentation/OIDC Toolkit - User Guide-v1.0.docx
@@ -311,15 +311,7 @@
               <w:spacing w:after="0"/>
             </w:pPr>
             <w:r>
-              <w:t xml:space="preserve">Vithal </w:t>
-            </w:r>
-            <w:proofErr w:type="spellStart"/>
-            <w:r>
-              <w:t>Anpat</w:t>
-            </w:r>
-            <w:proofErr w:type="spellEnd"/>
-            <w:r>
-              <w:t xml:space="preserve"> / </w:t>
+              <w:t xml:space="preserve">Vithal Anpat / </w:t>
             </w:r>
             <w:r>
               <w:t>Vandita Verma</w:t>
@@ -335,13 +327,8 @@
             <w:pPr>
               <w:spacing w:after="0"/>
             </w:pPr>
-            <w:proofErr w:type="spellStart"/>
-            <w:r>
-              <w:t>Pinkar</w:t>
-            </w:r>
-            <w:proofErr w:type="spellEnd"/>
-            <w:r>
-              <w:t xml:space="preserve"> Kumari</w:t>
+            <w:r>
+              <w:t>Pinkar Kumari</w:t>
             </w:r>
             <w:r>
               <w:t xml:space="preserve"> / Saurabh Prasad</w:t>
@@ -3821,7 +3808,19 @@
         <w:rPr>
           <w:rFonts w:ascii="Aptos" w:eastAsia="Aptos" w:hAnsi="Aptos" w:cs="Aptos"/>
         </w:rPr>
-        <w:t>, compatible with Candescent platform,</w:t>
+        <w:t xml:space="preserve">, compatible with Candescent </w:t>
+      </w:r>
+      <w:r>
+        <w:rPr>
+          <w:rFonts w:ascii="Aptos" w:eastAsia="Aptos" w:hAnsi="Aptos" w:cs="Aptos"/>
+        </w:rPr>
+        <w:t xml:space="preserve">production </w:t>
+      </w:r>
+      <w:r>
+        <w:rPr>
+          <w:rFonts w:ascii="Aptos" w:eastAsia="Aptos" w:hAnsi="Aptos" w:cs="Aptos"/>
+        </w:rPr>
+        <w:t>platform,</w:t>
       </w:r>
       <w:r>
         <w:rPr>
@@ -3863,7 +3862,19 @@
         <w:rPr>
           <w:rFonts w:ascii="Aptos" w:eastAsia="Aptos" w:hAnsi="Aptos" w:cs="Aptos"/>
         </w:rPr>
-        <w:t>of an OIDC Identity Provider, such as the authorization, token,</w:t>
+        <w:t>of an OID</w:t>
+      </w:r>
+      <w:r>
+        <w:rPr>
+          <w:rFonts w:ascii="Aptos" w:eastAsia="Aptos" w:hAnsi="Aptos" w:cs="Aptos"/>
+        </w:rPr>
+        <w:t>C</w:t>
+      </w:r>
+      <w:r>
+        <w:rPr>
+          <w:rFonts w:ascii="Aptos" w:eastAsia="Aptos" w:hAnsi="Aptos" w:cs="Aptos"/>
+        </w:rPr>
+        <w:t>, such as the authorization, token,</w:t>
       </w:r>
       <w:r>
         <w:rPr>
@@ -4027,7 +4038,7 @@
           <w:b/>
           <w:bCs/>
         </w:rPr>
-        <w:t xml:space="preserve">sample back-end </w:t>
+        <w:t xml:space="preserve">back-end </w:t>
       </w:r>
       <w:r>
         <w:rPr>
@@ -4525,7 +4536,21 @@
         <w:rPr>
           <w:rFonts w:ascii="Aptos" w:eastAsia="Aptos" w:hAnsi="Aptos" w:cs="Aptos"/>
         </w:rPr>
-        <w:t>Requesting access to the JFrog Artifactory</w:t>
+        <w:t xml:space="preserve">Requesting access to the </w:t>
+      </w:r>
+      <w:proofErr w:type="spellStart"/>
+      <w:r>
+        <w:rPr>
+          <w:rFonts w:ascii="Aptos" w:eastAsia="Aptos" w:hAnsi="Aptos" w:cs="Aptos"/>
+        </w:rPr>
+        <w:t>JFrog</w:t>
+      </w:r>
+      <w:proofErr w:type="spellEnd"/>
+      <w:r>
+        <w:rPr>
+          <w:rFonts w:ascii="Aptos" w:eastAsia="Aptos" w:hAnsi="Aptos" w:cs="Aptos"/>
+        </w:rPr>
+        <w:t xml:space="preserve"> Artifactory</w:t>
       </w:r>
       <w:r>
         <w:rPr>
@@ -9167,6 +9192,14 @@
       <w:r>
         <w:rPr>
           <w:rFonts w:ascii="Aptos" w:eastAsia="Aptos" w:hAnsi="Aptos" w:cs="Aptos"/>
+          <w:b/>
+          <w:bCs/>
+        </w:rPr>
+        <w:t xml:space="preserve">production </w:t>
+      </w:r>
+      <w:r>
+        <w:rPr>
+          <w:rFonts w:ascii="Aptos" w:eastAsia="Aptos" w:hAnsi="Aptos" w:cs="Aptos"/>
         </w:rPr>
         <w:t>platform</w:t>
       </w:r>
@@ -9423,7 +9456,13 @@
         <w:t>client credentials</w:t>
       </w:r>
       <w:r>
-        <w:t xml:space="preserve"> with a short-lived expiry.</w:t>
+        <w:t xml:space="preserve"> with a short-lived expiry</w:t>
+      </w:r>
+      <w:r>
+        <w:t xml:space="preserve"> (15 mins)</w:t>
+      </w:r>
+      <w:r>
+        <w:t>.</w:t>
       </w:r>
     </w:p>
     <w:p>
@@ -9473,10 +9512,15 @@
       </w:r>
       <w:r>
         <w:rPr>
-          <w:b/>
-          <w:bCs/>
-        </w:rPr>
-        <w:t>RSA</w:t>
+          <w:rFonts w:ascii="Aptos" w:eastAsia="Aptos" w:hAnsi="Aptos" w:cs="Aptos"/>
+        </w:rPr>
+        <w:t>Candescent</w:t>
+      </w:r>
+      <w:r>
+        <w:rPr>
+          <w:rFonts w:ascii="Aptos" w:eastAsia="Aptos" w:hAnsi="Aptos" w:cs="Aptos"/>
+        </w:rPr>
+        <w:t xml:space="preserve"> private key</w:t>
       </w:r>
       <w:r>
         <w:t>.</w:t>
@@ -10418,9 +10462,9 @@
         <w:pStyle w:val="ListParagraph"/>
         <w:spacing w:after="0" w:line="278" w:lineRule="auto"/>
         <w:rPr>
+          <w:rStyle w:val="Hyperlink"/>
           <w:rFonts w:ascii="Aptos" w:eastAsia="Aptos" w:hAnsi="Aptos" w:cs="Aptos"/>
           <w:color w:val="156082" w:themeColor="accent1"/>
-          <w:u w:val="single"/>
         </w:rPr>
       </w:pPr>
       <w:hyperlink>
@@ -10437,20 +10481,9 @@
         </w:rPr>
         <w:t>&gt;</w:t>
       </w:r>
-    </w:p>
-    <w:p>
       <w:r>
         <w:br w:type="page"/>
       </w:r>
-    </w:p>
-    <w:p>
-      <w:pPr>
-        <w:pStyle w:val="ListParagraph"/>
-        <w:spacing w:after="0" w:line="278" w:lineRule="auto"/>
-        <w:rPr>
-          <w:rStyle w:val="Hyperlink"/>
-        </w:rPr>
-      </w:pPr>
     </w:p>
     <w:p>
       <w:pPr>
@@ -10473,6 +10506,7 @@
           <w:b/>
           <w:bCs/>
         </w:rPr>
+        <w:lastRenderedPageBreak/>
         <w:t>Parameters</w:t>
       </w:r>
       <w:bookmarkEnd w:id="120"/>
@@ -10865,25 +10899,6 @@
     </w:p>
     <w:p>
       <w:pPr>
-        <w:pStyle w:val="ListParagraph"/>
-        <w:numPr>
-          <w:ilvl w:val="0"/>
-          <w:numId w:val="45"/>
-        </w:numPr>
-        <w:spacing w:before="240" w:after="240"/>
-        <w:rPr>
-          <w:rFonts w:ascii="Aptos" w:eastAsia="Aptos" w:hAnsi="Aptos" w:cs="Aptos"/>
-        </w:rPr>
-      </w:pPr>
-      <w:r>
-        <w:rPr>
-          <w:rFonts w:ascii="Aptos" w:eastAsia="Aptos" w:hAnsi="Aptos" w:cs="Aptos"/>
-        </w:rPr>
-        <w:t>(Optional) Refresh Token</w:t>
-      </w:r>
-    </w:p>
-    <w:p>
-      <w:pPr>
         <w:pStyle w:val="Heading3"/>
         <w:spacing w:before="281" w:after="281"/>
         <w:rPr>
@@ -10916,6 +10931,7 @@
         <w:spacing w:after="0" w:line="278" w:lineRule="auto"/>
         <w:rPr>
           <w:rFonts w:ascii="Courier New" w:eastAsia="Courier New" w:hAnsi="Courier New" w:cs="Courier New"/>
+          <w:lang w:val="en-IN"/>
         </w:rPr>
       </w:pPr>
       <w:r>
@@ -10989,87 +11005,70 @@
         <w:rPr>
           <w:rFonts w:ascii="Courier New" w:eastAsia="Courier New" w:hAnsi="Courier New" w:cs="Courier New"/>
         </w:rPr>
-        <w:t xml:space="preserve">  Content-Type: application/x-www-form-</w:t>
+        <w:t>Body</w:t>
+      </w:r>
+      <w:r>
+        <w:rPr>
+          <w:rFonts w:ascii="Courier New" w:eastAsia="Courier New" w:hAnsi="Courier New" w:cs="Courier New"/>
+        </w:rPr>
+        <w:t xml:space="preserve">: </w:t>
+      </w:r>
+      <w:r>
+        <w:rPr>
+          <w:rFonts w:ascii="Courier New" w:eastAsia="Courier New" w:hAnsi="Courier New" w:cs="Courier New"/>
+          <w:lang w:val="en-IN"/>
+        </w:rPr>
+        <w:t>{</w:t>
+      </w:r>
+      <w:r>
+        <w:rPr>
+          <w:rFonts w:ascii="Courier New" w:eastAsia="Courier New" w:hAnsi="Courier New" w:cs="Courier New"/>
+          <w:lang w:val="en-IN"/>
+        </w:rPr>
+        <w:t>"code": "</w:t>
+      </w:r>
+      <w:r>
+        <w:rPr>
+          <w:rFonts w:ascii="Courier New" w:eastAsia="Courier New" w:hAnsi="Courier New" w:cs="Courier New"/>
+          <w:i/>
+          <w:iCs/>
+          <w:lang w:val="en-IN"/>
+        </w:rPr>
+        <w:t>{{</w:t>
       </w:r>
       <w:proofErr w:type="spellStart"/>
       <w:r>
         <w:rPr>
           <w:rFonts w:ascii="Courier New" w:eastAsia="Courier New" w:hAnsi="Courier New" w:cs="Courier New"/>
-        </w:rPr>
-        <w:t>urlencoded</w:t>
+          <w:i/>
+          <w:iCs/>
+          <w:lang w:val="en-IN"/>
+        </w:rPr>
+        <w:t>auth_code</w:t>
       </w:r>
       <w:proofErr w:type="spellEnd"/>
       <w:r>
-        <w:br/>
-      </w:r>
-      <w:r>
         <w:rPr>
           <w:rFonts w:ascii="Courier New" w:eastAsia="Courier New" w:hAnsi="Courier New" w:cs="Courier New"/>
-        </w:rPr>
-        <w:t>Body:</w:t>
-      </w:r>
-      <w:r>
-        <w:br/>
+          <w:i/>
+          <w:iCs/>
+          <w:lang w:val="en-IN"/>
+        </w:rPr>
+        <w:t>}}</w:t>
       </w:r>
       <w:r>
         <w:rPr>
           <w:rFonts w:ascii="Courier New" w:eastAsia="Courier New" w:hAnsi="Courier New" w:cs="Courier New"/>
-        </w:rPr>
-        <w:t xml:space="preserve">  </w:t>
-      </w:r>
-      <w:proofErr w:type="spellStart"/>
+          <w:lang w:val="en-IN"/>
+        </w:rPr>
+        <w:t>”</w:t>
+      </w:r>
       <w:r>
         <w:rPr>
           <w:rFonts w:ascii="Courier New" w:eastAsia="Courier New" w:hAnsi="Courier New" w:cs="Courier New"/>
-        </w:rPr>
-        <w:t>grant_type</w:t>
-      </w:r>
-      <w:proofErr w:type="spellEnd"/>
-      <w:r>
-        <w:rPr>
-          <w:rFonts w:ascii="Courier New" w:eastAsia="Courier New" w:hAnsi="Courier New" w:cs="Courier New"/>
-        </w:rPr>
-        <w:t>=</w:t>
-      </w:r>
-      <w:proofErr w:type="spellStart"/>
-      <w:r>
-        <w:rPr>
-          <w:rFonts w:ascii="Courier New" w:eastAsia="Courier New" w:hAnsi="Courier New" w:cs="Courier New"/>
-        </w:rPr>
-        <w:t>authorization_code</w:t>
-      </w:r>
-      <w:proofErr w:type="spellEnd"/>
-      <w:r>
-        <w:br/>
-      </w:r>
-      <w:r>
-        <w:rPr>
-          <w:rFonts w:ascii="Courier New" w:eastAsia="Courier New" w:hAnsi="Courier New" w:cs="Courier New"/>
-        </w:rPr>
-        <w:t xml:space="preserve">  &amp;code=SplxlOBeZQQYbYS6WxSbIA</w:t>
-      </w:r>
-      <w:r>
-        <w:br/>
-      </w:r>
-      <w:r>
-        <w:rPr>
-          <w:rFonts w:ascii="Courier New" w:eastAsia="Courier New" w:hAnsi="Courier New" w:cs="Courier New"/>
-        </w:rPr>
-        <w:t xml:space="preserve">  &amp;</w:t>
-      </w:r>
-      <w:proofErr w:type="spellStart"/>
-      <w:r>
-        <w:rPr>
-          <w:rFonts w:ascii="Courier New" w:eastAsia="Courier New" w:hAnsi="Courier New" w:cs="Courier New"/>
-        </w:rPr>
-        <w:t>redirect_uri</w:t>
-      </w:r>
-      <w:proofErr w:type="spellEnd"/>
-      <w:r>
-        <w:rPr>
-          <w:rFonts w:ascii="Courier New" w:eastAsia="Courier New" w:hAnsi="Courier New" w:cs="Courier New"/>
-        </w:rPr>
-        <w:t>=https%3A%2F%2Fyourapp.com%2Fcallback</w:t>
+          <w:lang w:val="en-IN"/>
+        </w:rPr>
+        <w:t>}</w:t>
       </w:r>
     </w:p>
     <w:p>
@@ -11137,7 +11136,6 @@
           <w:b/>
           <w:bCs/>
         </w:rPr>
-        <w:lastRenderedPageBreak/>
         <w:t>Success Response</w:t>
       </w:r>
       <w:bookmarkEnd w:id="140"/>
@@ -11277,45 +11275,8 @@
     </w:p>
     <w:p>
       <w:pPr>
-        <w:spacing w:after="0"/>
-      </w:pPr>
-    </w:p>
-    <w:p>
-      <w:pPr>
-        <w:spacing w:after="0"/>
-      </w:pPr>
-    </w:p>
-    <w:p>
-      <w:pPr>
-        <w:spacing w:after="0"/>
-      </w:pPr>
-    </w:p>
-    <w:p/>
-    <w:p>
-      <w:pPr>
         <w:pStyle w:val="Heading1"/>
-        <w:spacing w:before="322" w:after="322"/>
-        <w:rPr>
-          <w:rFonts w:ascii="Aptos" w:eastAsia="Aptos" w:hAnsi="Aptos" w:cs="Aptos"/>
-          <w:b/>
-          <w:bCs/>
-          <w:sz w:val="48"/>
-          <w:szCs w:val="48"/>
-        </w:rPr>
-      </w:pPr>
-    </w:p>
-    <w:p>
-      <w:pPr>
-        <w:spacing w:before="322" w:after="322"/>
-      </w:pPr>
-      <w:r>
-        <w:br w:type="page"/>
-      </w:r>
-    </w:p>
-    <w:p>
-      <w:pPr>
-        <w:pStyle w:val="Heading1"/>
-        <w:spacing w:before="322" w:after="322"/>
+        <w:spacing w:before="240" w:after="240"/>
         <w:rPr>
           <w:rFonts w:ascii="Aptos" w:eastAsia="Aptos" w:hAnsi="Aptos" w:cs="Aptos"/>
           <w:b/>
@@ -11347,39 +11308,29 @@
           <w:sz w:val="48"/>
           <w:szCs w:val="48"/>
         </w:rPr>
-        <w:t xml:space="preserve">. OIDC </w:t>
-      </w:r>
-      <w:r>
-        <w:rPr>
-          <w:rFonts w:ascii="Aptos" w:eastAsia="Aptos" w:hAnsi="Aptos" w:cs="Aptos"/>
-          <w:b/>
-          <w:bCs/>
-          <w:sz w:val="48"/>
-          <w:szCs w:val="48"/>
-        </w:rPr>
-        <w:t>Toolkit Execution Flow</w:t>
-      </w:r>
+        <w:t>. OIDC Toolkit Execution Flow</w:t>
+      </w:r>
+    </w:p>
+    <w:p>
+      <w:pPr>
+        <w:pStyle w:val="Heading2"/>
+        <w:spacing w:before="299" w:after="299"/>
+        <w:rPr>
+          <w:rFonts w:ascii="Aptos" w:eastAsia="Aptos" w:hAnsi="Aptos" w:cs="Aptos"/>
+          <w:b/>
+          <w:bCs/>
+          <w:sz w:val="36"/>
+          <w:szCs w:val="36"/>
+        </w:rPr>
+      </w:pPr>
+      <w:bookmarkStart w:id="149" w:name="_Toc1163172918"/>
+      <w:bookmarkStart w:id="150" w:name="_Toc285098973"/>
+      <w:bookmarkStart w:id="151" w:name="_Toc310688934"/>
+      <w:bookmarkStart w:id="152" w:name="_Toc216795271"/>
       <w:bookmarkEnd w:id="145"/>
       <w:bookmarkEnd w:id="146"/>
       <w:bookmarkEnd w:id="147"/>
       <w:bookmarkEnd w:id="148"/>
-    </w:p>
-    <w:p>
-      <w:pPr>
-        <w:pStyle w:val="Heading2"/>
-        <w:spacing w:before="299" w:after="299"/>
-        <w:rPr>
-          <w:rFonts w:ascii="Aptos" w:eastAsia="Aptos" w:hAnsi="Aptos" w:cs="Aptos"/>
-          <w:b/>
-          <w:bCs/>
-          <w:sz w:val="36"/>
-          <w:szCs w:val="36"/>
-        </w:rPr>
-      </w:pPr>
-      <w:bookmarkStart w:id="149" w:name="_Toc1163172918"/>
-      <w:bookmarkStart w:id="150" w:name="_Toc285098973"/>
-      <w:bookmarkStart w:id="151" w:name="_Toc310688934"/>
-      <w:bookmarkStart w:id="152" w:name="_Toc216795271"/>
       <w:r>
         <w:rPr>
           <w:rFonts w:ascii="Aptos" w:eastAsia="Aptos" w:hAnsi="Aptos" w:cs="Aptos"/>
@@ -11581,7 +11532,6 @@
         <w:br w:type="page"/>
       </w:r>
     </w:p>
-    <w:p/>
     <w:p>
       <w:pPr>
         <w:pStyle w:val="Heading3"/>
@@ -11596,6 +11546,7 @@
       <w:bookmarkStart w:id="156" w:name="_Toc1418930663"/>
       <w:bookmarkStart w:id="157" w:name="_Toc216795272"/>
       <w:r>
+        <w:lastRenderedPageBreak/>
         <w:t>Note:</w:t>
       </w:r>
       <w:bookmarkEnd w:id="154"/>
@@ -11894,7 +11845,6 @@
         <w:t>After expiry, the page automatically refreshes to fetch a new set of credentials.</w:t>
       </w:r>
     </w:p>
-    <w:p/>
     <w:p>
       <w:pPr>
         <w:pStyle w:val="Heading2"/>
@@ -12262,7 +12212,6 @@
         <w:rPr>
           <w:rFonts w:ascii="Aptos" w:eastAsia="Aptos" w:hAnsi="Aptos" w:cs="Aptos"/>
         </w:rPr>
-        <w:lastRenderedPageBreak/>
         <w:t>Supported claims</w:t>
       </w:r>
     </w:p>
@@ -12345,6 +12294,7 @@
           <w:sz w:val="36"/>
           <w:szCs w:val="36"/>
         </w:rPr>
+        <w:lastRenderedPageBreak/>
         <w:t xml:space="preserve">Step </w:t>
       </w:r>
       <w:r>
@@ -13102,6 +13052,7 @@
       <w:bookmarkStart w:id="192" w:name="_Toc1240004677"/>
       <w:bookmarkStart w:id="193" w:name="_Toc216795279"/>
       <w:r>
+        <w:lastRenderedPageBreak/>
         <w:t>Submit the Form</w:t>
       </w:r>
       <w:r>
@@ -13924,24 +13875,14 @@
         <w:rPr>
           <w:rFonts w:ascii="Aptos" w:eastAsia="Aptos" w:hAnsi="Aptos" w:cs="Aptos"/>
         </w:rPr>
-        <w:t>i</w:t>
-      </w:r>
-      <w:r>
-        <w:rPr>
-          <w:rFonts w:ascii="Aptos" w:eastAsia="Aptos" w:hAnsi="Aptos" w:cs="Aptos"/>
-          <w:b/>
-          <w:bCs/>
-        </w:rPr>
-        <w:t>nit</w:t>
+        <w:t>init</w:t>
       </w:r>
       <w:proofErr w:type="spellEnd"/>
       <w:r>
         <w:rPr>
           <w:rFonts w:ascii="Aptos" w:eastAsia="Aptos" w:hAnsi="Aptos" w:cs="Aptos"/>
-          <w:b/>
-          <w:bCs/>
-        </w:rPr>
-        <w:t xml:space="preserve"> page</w:t>
+        </w:rPr>
+        <w:t xml:space="preserve"> URL</w:t>
       </w:r>
     </w:p>
     <w:p>
@@ -13960,13 +13901,21 @@
         <w:rPr>
           <w:rFonts w:ascii="Aptos" w:eastAsia="Aptos" w:hAnsi="Aptos" w:cs="Aptos"/>
         </w:rPr>
-        <w:t>The frontend shows the ID Token</w:t>
-      </w:r>
-      <w:r>
-        <w:rPr>
-          <w:rFonts w:ascii="Aptos" w:eastAsia="Aptos" w:hAnsi="Aptos" w:cs="Aptos"/>
-        </w:rPr>
-        <w:t xml:space="preserve"> to the user</w:t>
+        <w:t xml:space="preserve">From </w:t>
+      </w:r>
+      <w:proofErr w:type="spellStart"/>
+      <w:r>
+        <w:rPr>
+          <w:rFonts w:ascii="Aptos" w:eastAsia="Aptos" w:hAnsi="Aptos" w:cs="Aptos"/>
+        </w:rPr>
+        <w:t>init</w:t>
+      </w:r>
+      <w:proofErr w:type="spellEnd"/>
+      <w:r>
+        <w:rPr>
+          <w:rFonts w:ascii="Aptos" w:eastAsia="Aptos" w:hAnsi="Aptos" w:cs="Aptos"/>
+        </w:rPr>
+        <w:t xml:space="preserve"> URL “/authorize” &amp; “/token” endpoints call should be integrated</w:t>
       </w:r>
     </w:p>
     <w:p>
@@ -13978,52 +13927,6 @@
           <w:rFonts w:ascii="Aptos" w:eastAsia="Aptos" w:hAnsi="Aptos" w:cs="Aptos"/>
         </w:rPr>
         <w:t xml:space="preserve"> </w:t>
-      </w:r>
-      <w:r>
-        <w:rPr>
-          <w:noProof/>
-        </w:rPr>
-        <w:drawing>
-          <wp:inline distT="0" distB="0" distL="0" distR="0" wp14:anchorId="1EE0666F" wp14:editId="7AA66C52">
-            <wp:extent cx="5943600" cy="1085850"/>
-            <wp:effectExtent l="0" t="0" r="0" b="0"/>
-            <wp:docPr id="656777588" name="drawing"/>
-            <wp:cNvGraphicFramePr>
-              <a:graphicFrameLocks xmlns:a="http://schemas.openxmlformats.org/drawingml/2006/main" noChangeAspect="1"/>
-            </wp:cNvGraphicFramePr>
-            <a:graphic xmlns:a="http://schemas.openxmlformats.org/drawingml/2006/main">
-              <a:graphicData uri="http://schemas.openxmlformats.org/drawingml/2006/picture">
-                <pic:pic xmlns:pic="http://schemas.openxmlformats.org/drawingml/2006/picture">
-                  <pic:nvPicPr>
-                    <pic:cNvPr id="656777588" name="Picture 656777588"/>
-                    <pic:cNvPicPr/>
-                  </pic:nvPicPr>
-                  <pic:blipFill>
-                    <a:blip r:embed="rId36">
-                      <a:extLst>
-                        <a:ext uri="{28A0092B-C50C-407E-A947-70E740481C1C}">
-                          <a14:useLocalDpi xmlns:a14="http://schemas.microsoft.com/office/drawing/2010/main"/>
-                        </a:ext>
-                      </a:extLst>
-                    </a:blip>
-                    <a:stretch>
-                      <a:fillRect/>
-                    </a:stretch>
-                  </pic:blipFill>
-                  <pic:spPr>
-                    <a:xfrm>
-                      <a:off x="0" y="0"/>
-                      <a:ext cx="5943600" cy="1085850"/>
-                    </a:xfrm>
-                    <a:prstGeom prst="rect">
-                      <a:avLst/>
-                    </a:prstGeom>
-                  </pic:spPr>
-                </pic:pic>
-              </a:graphicData>
-            </a:graphic>
-          </wp:inline>
-        </w:drawing>
       </w:r>
     </w:p>
     <w:p>
@@ -14386,6 +14289,351 @@
           <w:rFonts w:ascii="Aptos" w:eastAsia="Aptos" w:hAnsi="Aptos" w:cs="Aptos"/>
         </w:rPr>
         <w:t xml:space="preserve"> Open </w:t>
+      </w:r>
+      <w:hyperlink r:id="rId36">
+        <w:r>
+          <w:rPr>
+            <w:rStyle w:val="Hyperlink"/>
+            <w:rFonts w:ascii="Aptos" w:eastAsia="Aptos" w:hAnsi="Aptos" w:cs="Aptos"/>
+          </w:rPr>
+          <w:t>https://jwt.io</w:t>
+        </w:r>
+      </w:hyperlink>
+      <w:r>
+        <w:rPr>
+          <w:rFonts w:ascii="Aptos" w:eastAsia="Aptos" w:hAnsi="Aptos" w:cs="Aptos"/>
+        </w:rPr>
+        <w:t xml:space="preserve"> in your browser.</w:t>
+      </w:r>
+    </w:p>
+    <w:p>
+      <w:pPr>
+        <w:spacing w:before="240" w:after="240"/>
+        <w:rPr>
+          <w:rFonts w:ascii="Aptos" w:eastAsia="Aptos" w:hAnsi="Aptos" w:cs="Aptos"/>
+          <w:b/>
+          <w:bCs/>
+        </w:rPr>
+      </w:pPr>
+      <w:r>
+        <w:rPr>
+          <w:rFonts w:ascii="Aptos" w:eastAsia="Aptos" w:hAnsi="Aptos" w:cs="Aptos"/>
+          <w:b/>
+          <w:bCs/>
+        </w:rPr>
+        <w:t xml:space="preserve">        3.</w:t>
+      </w:r>
+      <w:r>
+        <w:rPr>
+          <w:rFonts w:ascii="Aptos" w:eastAsia="Aptos" w:hAnsi="Aptos" w:cs="Aptos"/>
+          <w:b/>
+          <w:bCs/>
+        </w:rPr>
+        <w:t xml:space="preserve">  </w:t>
+      </w:r>
+      <w:r>
+        <w:rPr>
+          <w:rFonts w:ascii="Aptos" w:eastAsia="Aptos" w:hAnsi="Aptos" w:cs="Aptos"/>
+          <w:b/>
+          <w:bCs/>
+        </w:rPr>
+        <w:t>Paste the Token</w:t>
+      </w:r>
+    </w:p>
+    <w:p>
+      <w:pPr>
+        <w:spacing w:before="240" w:after="240"/>
+        <w:rPr>
+          <w:rFonts w:ascii="Aptos" w:eastAsia="Aptos" w:hAnsi="Aptos" w:cs="Aptos"/>
+        </w:rPr>
+      </w:pPr>
+      <w:r>
+        <w:rPr>
+          <w:rFonts w:ascii="Aptos" w:eastAsia="Aptos" w:hAnsi="Aptos" w:cs="Aptos"/>
+        </w:rPr>
+        <w:t xml:space="preserve">            </w:t>
+      </w:r>
+      <w:r>
+        <w:rPr>
+          <w:rFonts w:ascii="Aptos" w:eastAsia="Aptos" w:hAnsi="Aptos" w:cs="Aptos"/>
+        </w:rPr>
+        <w:t xml:space="preserve"> In the </w:t>
+      </w:r>
+      <w:r>
+        <w:rPr>
+          <w:rFonts w:ascii="Aptos" w:eastAsia="Aptos" w:hAnsi="Aptos" w:cs="Aptos"/>
+          <w:b/>
+          <w:bCs/>
+        </w:rPr>
+        <w:t>“Encoded”</w:t>
+      </w:r>
+      <w:r>
+        <w:rPr>
+          <w:rFonts w:ascii="Aptos" w:eastAsia="Aptos" w:hAnsi="Aptos" w:cs="Aptos"/>
+        </w:rPr>
+        <w:t xml:space="preserve"> section, paste the entire</w:t>
+      </w:r>
+      <w:r>
+        <w:rPr>
+          <w:rFonts w:ascii="Aptos" w:eastAsia="Aptos" w:hAnsi="Aptos" w:cs="Aptos"/>
+        </w:rPr>
+        <w:t xml:space="preserve"> </w:t>
+      </w:r>
+      <w:r>
+        <w:rPr>
+          <w:rFonts w:ascii="Aptos" w:eastAsia="Aptos" w:hAnsi="Aptos" w:cs="Aptos"/>
+        </w:rPr>
+        <w:t>ID Token.</w:t>
+      </w:r>
+    </w:p>
+    <w:p>
+      <w:pPr>
+        <w:spacing w:before="240" w:after="240"/>
+        <w:rPr>
+          <w:rFonts w:ascii="Aptos" w:eastAsia="Aptos" w:hAnsi="Aptos" w:cs="Aptos"/>
+          <w:b/>
+          <w:bCs/>
+        </w:rPr>
+      </w:pPr>
+      <w:r>
+        <w:rPr>
+          <w:rFonts w:ascii="Aptos" w:eastAsia="Aptos" w:hAnsi="Aptos" w:cs="Aptos"/>
+          <w:b/>
+          <w:bCs/>
+        </w:rPr>
+        <w:t xml:space="preserve">       4. </w:t>
+      </w:r>
+      <w:r>
+        <w:rPr>
+          <w:rFonts w:ascii="Aptos" w:eastAsia="Aptos" w:hAnsi="Aptos" w:cs="Aptos"/>
+          <w:b/>
+          <w:bCs/>
+        </w:rPr>
+        <w:t xml:space="preserve"> </w:t>
+      </w:r>
+      <w:r>
+        <w:rPr>
+          <w:rFonts w:ascii="Aptos" w:eastAsia="Aptos" w:hAnsi="Aptos" w:cs="Aptos"/>
+          <w:b/>
+          <w:bCs/>
+        </w:rPr>
+        <w:t>View Decoded Payload</w:t>
+      </w:r>
+    </w:p>
+    <w:p>
+      <w:pPr>
+        <w:pStyle w:val="ListParagraph"/>
+        <w:numPr>
+          <w:ilvl w:val="0"/>
+          <w:numId w:val="50"/>
+        </w:numPr>
+        <w:spacing w:after="0"/>
+        <w:rPr>
+          <w:rFonts w:ascii="Aptos" w:eastAsia="Aptos" w:hAnsi="Aptos" w:cs="Aptos"/>
+        </w:rPr>
+      </w:pPr>
+      <w:r>
+        <w:rPr>
+          <w:rFonts w:ascii="Aptos" w:eastAsia="Aptos" w:hAnsi="Aptos" w:cs="Aptos"/>
+        </w:rPr>
+        <w:t xml:space="preserve">The site will automatically decode the token into </w:t>
+      </w:r>
+      <w:r>
+        <w:rPr>
+          <w:rFonts w:ascii="Aptos" w:eastAsia="Aptos" w:hAnsi="Aptos" w:cs="Aptos"/>
+          <w:b/>
+          <w:bCs/>
+        </w:rPr>
+        <w:t>Header</w:t>
+      </w:r>
+      <w:r>
+        <w:rPr>
+          <w:rFonts w:ascii="Aptos" w:eastAsia="Aptos" w:hAnsi="Aptos" w:cs="Aptos"/>
+        </w:rPr>
+        <w:t xml:space="preserve">, </w:t>
+      </w:r>
+      <w:r>
+        <w:rPr>
+          <w:rFonts w:ascii="Aptos" w:eastAsia="Aptos" w:hAnsi="Aptos" w:cs="Aptos"/>
+          <w:b/>
+          <w:bCs/>
+        </w:rPr>
+        <w:t>Payload</w:t>
+      </w:r>
+      <w:r>
+        <w:rPr>
+          <w:rFonts w:ascii="Aptos" w:eastAsia="Aptos" w:hAnsi="Aptos" w:cs="Aptos"/>
+        </w:rPr>
+        <w:t xml:space="preserve">, and </w:t>
+      </w:r>
+      <w:r>
+        <w:rPr>
+          <w:rFonts w:ascii="Aptos" w:eastAsia="Aptos" w:hAnsi="Aptos" w:cs="Aptos"/>
+          <w:b/>
+          <w:bCs/>
+        </w:rPr>
+        <w:t>Signature</w:t>
+      </w:r>
+      <w:r>
+        <w:rPr>
+          <w:rFonts w:ascii="Aptos" w:eastAsia="Aptos" w:hAnsi="Aptos" w:cs="Aptos"/>
+        </w:rPr>
+        <w:t xml:space="preserve"> sections.</w:t>
+      </w:r>
+    </w:p>
+    <w:p>
+      <w:pPr>
+        <w:pStyle w:val="ListParagraph"/>
+        <w:numPr>
+          <w:ilvl w:val="0"/>
+          <w:numId w:val="50"/>
+        </w:numPr>
+        <w:spacing w:after="0"/>
+        <w:rPr>
+          <w:rFonts w:ascii="Aptos" w:eastAsia="Aptos" w:hAnsi="Aptos" w:cs="Aptos"/>
+        </w:rPr>
+      </w:pPr>
+      <w:r>
+        <w:rPr>
+          <w:rFonts w:ascii="Aptos" w:eastAsia="Aptos" w:hAnsi="Aptos" w:cs="Aptos"/>
+        </w:rPr>
+        <w:t xml:space="preserve">The </w:t>
+      </w:r>
+      <w:r>
+        <w:rPr>
+          <w:rFonts w:ascii="Aptos" w:eastAsia="Aptos" w:hAnsi="Aptos" w:cs="Aptos"/>
+          <w:b/>
+          <w:bCs/>
+        </w:rPr>
+        <w:t>Payload</w:t>
+      </w:r>
+      <w:r>
+        <w:rPr>
+          <w:rFonts w:ascii="Aptos" w:eastAsia="Aptos" w:hAnsi="Aptos" w:cs="Aptos"/>
+        </w:rPr>
+        <w:t xml:space="preserve"> contains user claims like sub, name, email, roles, etc.</w:t>
+      </w:r>
+    </w:p>
+    <w:p>
+      <w:pPr>
+        <w:spacing w:before="240" w:after="240"/>
+        <w:rPr>
+          <w:rFonts w:ascii="Aptos" w:eastAsia="Aptos" w:hAnsi="Aptos" w:cs="Aptos"/>
+          <w:b/>
+          <w:bCs/>
+        </w:rPr>
+      </w:pPr>
+      <w:r>
+        <w:rPr>
+          <w:rFonts w:ascii="Aptos" w:eastAsia="Aptos" w:hAnsi="Aptos" w:cs="Aptos"/>
+          <w:b/>
+          <w:bCs/>
+        </w:rPr>
+        <w:t xml:space="preserve"> </w:t>
+      </w:r>
+      <w:r>
+        <w:rPr>
+          <w:rFonts w:ascii="Aptos" w:eastAsia="Aptos" w:hAnsi="Aptos" w:cs="Aptos"/>
+          <w:b/>
+          <w:bCs/>
+        </w:rPr>
+        <w:t xml:space="preserve">     </w:t>
+      </w:r>
+      <w:r>
+        <w:rPr>
+          <w:rFonts w:ascii="Aptos" w:eastAsia="Aptos" w:hAnsi="Aptos" w:cs="Aptos"/>
+          <w:b/>
+          <w:bCs/>
+        </w:rPr>
+        <w:t xml:space="preserve"> 5.</w:t>
+      </w:r>
+      <w:r>
+        <w:rPr>
+          <w:rFonts w:ascii="Aptos" w:eastAsia="Aptos" w:hAnsi="Aptos" w:cs="Aptos"/>
+          <w:b/>
+          <w:bCs/>
+        </w:rPr>
+        <w:t xml:space="preserve">   </w:t>
+      </w:r>
+      <w:r>
+        <w:rPr>
+          <w:rFonts w:ascii="Aptos" w:eastAsia="Aptos" w:hAnsi="Aptos" w:cs="Aptos"/>
+          <w:b/>
+          <w:bCs/>
+        </w:rPr>
+        <w:t>Verify Signature (Optional)</w:t>
+      </w:r>
+    </w:p>
+    <w:p>
+      <w:pPr>
+        <w:pStyle w:val="ListParagraph"/>
+        <w:numPr>
+          <w:ilvl w:val="0"/>
+          <w:numId w:val="50"/>
+        </w:numPr>
+        <w:spacing w:after="0"/>
+      </w:pPr>
+      <w:r>
+        <w:t>Open the Pre-Downloaded JWK File.</w:t>
+      </w:r>
+    </w:p>
+    <w:p>
+      <w:pPr>
+        <w:pStyle w:val="ListParagraph"/>
+        <w:numPr>
+          <w:ilvl w:val="0"/>
+          <w:numId w:val="50"/>
+        </w:numPr>
+        <w:spacing w:after="0"/>
+      </w:pPr>
+      <w:r>
+        <w:t xml:space="preserve"> Extract Key Values and Copy the values of "e" (exponent) and "n" (modulus) from the JWK file.</w:t>
+      </w:r>
+    </w:p>
+    <w:p>
+      <w:pPr>
+        <w:pStyle w:val="ListParagraph"/>
+        <w:numPr>
+          <w:ilvl w:val="0"/>
+          <w:numId w:val="50"/>
+        </w:numPr>
+        <w:spacing w:after="0"/>
+        <w:rPr>
+          <w:rFonts w:ascii="Aptos" w:eastAsia="Aptos" w:hAnsi="Aptos" w:cs="Aptos"/>
+        </w:rPr>
+      </w:pPr>
+      <w:commentRangeStart w:id="228"/>
+      <w:commentRangeStart w:id="229"/>
+      <w:r>
+        <w:t xml:space="preserve"> Concatenate the Values of "e" and "n" into a single string as required for RSA public key representation.</w:t>
+      </w:r>
+      <w:commentRangeEnd w:id="228"/>
+      <w:r>
+        <w:rPr>
+          <w:rStyle w:val="CommentReference"/>
+        </w:rPr>
+        <w:commentReference w:id="228"/>
+      </w:r>
+      <w:commentRangeEnd w:id="229"/>
+      <w:r>
+        <w:rPr>
+          <w:rStyle w:val="CommentReference"/>
+        </w:rPr>
+        <w:commentReference w:id="229"/>
+      </w:r>
+    </w:p>
+    <w:p>
+      <w:pPr>
+        <w:pStyle w:val="ListParagraph"/>
+        <w:numPr>
+          <w:ilvl w:val="0"/>
+          <w:numId w:val="50"/>
+        </w:numPr>
+        <w:spacing w:after="0"/>
+      </w:pPr>
+      <w:r>
+        <w:lastRenderedPageBreak/>
+        <w:t xml:space="preserve">Paste the Public Key in the “Verify Signature” section of </w:t>
       </w:r>
       <w:hyperlink r:id="rId37">
         <w:r>
@@ -14397,124 +14645,7 @@
         </w:r>
       </w:hyperlink>
       <w:r>
-        <w:rPr>
-          <w:rFonts w:ascii="Aptos" w:eastAsia="Aptos" w:hAnsi="Aptos" w:cs="Aptos"/>
-        </w:rPr>
-        <w:t xml:space="preserve"> in your browser.</w:t>
-      </w:r>
-    </w:p>
-    <w:p>
-      <w:pPr>
-        <w:spacing w:before="240" w:after="240"/>
-        <w:rPr>
-          <w:rFonts w:ascii="Aptos" w:eastAsia="Aptos" w:hAnsi="Aptos" w:cs="Aptos"/>
-          <w:b/>
-          <w:bCs/>
-        </w:rPr>
-      </w:pPr>
-      <w:r>
-        <w:rPr>
-          <w:rFonts w:ascii="Aptos" w:eastAsia="Aptos" w:hAnsi="Aptos" w:cs="Aptos"/>
-          <w:b/>
-          <w:bCs/>
-        </w:rPr>
-        <w:t xml:space="preserve">        3.</w:t>
-      </w:r>
-      <w:r>
-        <w:rPr>
-          <w:rFonts w:ascii="Aptos" w:eastAsia="Aptos" w:hAnsi="Aptos" w:cs="Aptos"/>
-          <w:b/>
-          <w:bCs/>
-        </w:rPr>
-        <w:t xml:space="preserve">  </w:t>
-      </w:r>
-      <w:r>
-        <w:rPr>
-          <w:rFonts w:ascii="Aptos" w:eastAsia="Aptos" w:hAnsi="Aptos" w:cs="Aptos"/>
-          <w:b/>
-          <w:bCs/>
-        </w:rPr>
-        <w:t>Paste the Token</w:t>
-      </w:r>
-    </w:p>
-    <w:p>
-      <w:pPr>
-        <w:spacing w:before="240" w:after="240"/>
-        <w:rPr>
-          <w:rFonts w:ascii="Aptos" w:eastAsia="Aptos" w:hAnsi="Aptos" w:cs="Aptos"/>
-        </w:rPr>
-      </w:pPr>
-      <w:r>
-        <w:rPr>
-          <w:rFonts w:ascii="Aptos" w:eastAsia="Aptos" w:hAnsi="Aptos" w:cs="Aptos"/>
-        </w:rPr>
-        <w:t xml:space="preserve">            </w:t>
-      </w:r>
-      <w:r>
-        <w:rPr>
-          <w:rFonts w:ascii="Aptos" w:eastAsia="Aptos" w:hAnsi="Aptos" w:cs="Aptos"/>
-        </w:rPr>
-        <w:t xml:space="preserve"> In the </w:t>
-      </w:r>
-      <w:r>
-        <w:rPr>
-          <w:rFonts w:ascii="Aptos" w:eastAsia="Aptos" w:hAnsi="Aptos" w:cs="Aptos"/>
-          <w:b/>
-          <w:bCs/>
-        </w:rPr>
-        <w:t>“Encoded”</w:t>
-      </w:r>
-      <w:r>
-        <w:rPr>
-          <w:rFonts w:ascii="Aptos" w:eastAsia="Aptos" w:hAnsi="Aptos" w:cs="Aptos"/>
-        </w:rPr>
-        <w:t xml:space="preserve"> section, paste the entire</w:t>
-      </w:r>
-      <w:r>
-        <w:rPr>
-          <w:rFonts w:ascii="Aptos" w:eastAsia="Aptos" w:hAnsi="Aptos" w:cs="Aptos"/>
-        </w:rPr>
-        <w:t xml:space="preserve"> </w:t>
-      </w:r>
-      <w:r>
-        <w:rPr>
-          <w:rFonts w:ascii="Aptos" w:eastAsia="Aptos" w:hAnsi="Aptos" w:cs="Aptos"/>
-        </w:rPr>
-        <w:t>ID Token.</w:t>
-      </w:r>
-    </w:p>
-    <w:p>
-      <w:pPr>
-        <w:spacing w:before="240" w:after="240"/>
-        <w:rPr>
-          <w:rFonts w:ascii="Aptos" w:eastAsia="Aptos" w:hAnsi="Aptos" w:cs="Aptos"/>
-          <w:b/>
-          <w:bCs/>
-        </w:rPr>
-      </w:pPr>
-      <w:r>
-        <w:rPr>
-          <w:rFonts w:ascii="Aptos" w:eastAsia="Aptos" w:hAnsi="Aptos" w:cs="Aptos"/>
-          <w:b/>
-          <w:bCs/>
-        </w:rPr>
-        <w:t xml:space="preserve">       4. </w:t>
-      </w:r>
-      <w:r>
-        <w:rPr>
-          <w:rFonts w:ascii="Aptos" w:eastAsia="Aptos" w:hAnsi="Aptos" w:cs="Aptos"/>
-          <w:b/>
-          <w:bCs/>
-        </w:rPr>
-        <w:t xml:space="preserve"> </w:t>
-      </w:r>
-      <w:r>
-        <w:rPr>
-          <w:rFonts w:ascii="Aptos" w:eastAsia="Aptos" w:hAnsi="Aptos" w:cs="Aptos"/>
-          <w:b/>
-          <w:bCs/>
-        </w:rPr>
-        <w:t>View Decoded Payload</w:t>
+        <w:t>, add the concatenated key.</w:t>
       </w:r>
     </w:p>
     <w:p>
@@ -14525,243 +14656,15 @@
           <w:numId w:val="50"/>
         </w:numPr>
         <w:spacing w:after="0"/>
-        <w:rPr>
-          <w:rFonts w:ascii="Aptos" w:eastAsia="Aptos" w:hAnsi="Aptos" w:cs="Aptos"/>
-        </w:rPr>
-      </w:pPr>
-      <w:r>
-        <w:rPr>
-          <w:rFonts w:ascii="Aptos" w:eastAsia="Aptos" w:hAnsi="Aptos" w:cs="Aptos"/>
-        </w:rPr>
-        <w:t xml:space="preserve">The site will automatically decode the token into </w:t>
-      </w:r>
-      <w:r>
-        <w:rPr>
-          <w:rFonts w:ascii="Aptos" w:eastAsia="Aptos" w:hAnsi="Aptos" w:cs="Aptos"/>
-          <w:b/>
-          <w:bCs/>
-        </w:rPr>
-        <w:t>Header</w:t>
-      </w:r>
-      <w:r>
-        <w:rPr>
-          <w:rFonts w:ascii="Aptos" w:eastAsia="Aptos" w:hAnsi="Aptos" w:cs="Aptos"/>
-        </w:rPr>
-        <w:t xml:space="preserve">, </w:t>
-      </w:r>
-      <w:r>
-        <w:rPr>
-          <w:rFonts w:ascii="Aptos" w:eastAsia="Aptos" w:hAnsi="Aptos" w:cs="Aptos"/>
-          <w:b/>
-          <w:bCs/>
-        </w:rPr>
-        <w:t>Payload</w:t>
-      </w:r>
-      <w:r>
-        <w:rPr>
-          <w:rFonts w:ascii="Aptos" w:eastAsia="Aptos" w:hAnsi="Aptos" w:cs="Aptos"/>
-        </w:rPr>
-        <w:t xml:space="preserve">, and </w:t>
-      </w:r>
-      <w:r>
-        <w:rPr>
-          <w:rFonts w:ascii="Aptos" w:eastAsia="Aptos" w:hAnsi="Aptos" w:cs="Aptos"/>
-          <w:b/>
-          <w:bCs/>
-        </w:rPr>
-        <w:t>Signature</w:t>
-      </w:r>
-      <w:r>
-        <w:rPr>
-          <w:rFonts w:ascii="Aptos" w:eastAsia="Aptos" w:hAnsi="Aptos" w:cs="Aptos"/>
-        </w:rPr>
-        <w:t xml:space="preserve"> sections.</w:t>
-      </w:r>
-    </w:p>
-    <w:p>
-      <w:pPr>
-        <w:pStyle w:val="ListParagraph"/>
-        <w:numPr>
-          <w:ilvl w:val="0"/>
-          <w:numId w:val="50"/>
-        </w:numPr>
-        <w:spacing w:after="0"/>
-        <w:rPr>
-          <w:rFonts w:ascii="Aptos" w:eastAsia="Aptos" w:hAnsi="Aptos" w:cs="Aptos"/>
-        </w:rPr>
-      </w:pPr>
-      <w:r>
-        <w:rPr>
-          <w:rFonts w:ascii="Aptos" w:eastAsia="Aptos" w:hAnsi="Aptos" w:cs="Aptos"/>
-        </w:rPr>
-        <w:t xml:space="preserve">The </w:t>
-      </w:r>
-      <w:r>
-        <w:rPr>
-          <w:rFonts w:ascii="Aptos" w:eastAsia="Aptos" w:hAnsi="Aptos" w:cs="Aptos"/>
-          <w:b/>
-          <w:bCs/>
-        </w:rPr>
-        <w:t>Payload</w:t>
-      </w:r>
-      <w:r>
-        <w:rPr>
-          <w:rFonts w:ascii="Aptos" w:eastAsia="Aptos" w:hAnsi="Aptos" w:cs="Aptos"/>
-        </w:rPr>
-        <w:t xml:space="preserve"> contains user claims like sub, name, email, roles, etc.</w:t>
-      </w:r>
-    </w:p>
-    <w:p>
-      <w:pPr>
-        <w:spacing w:before="240" w:after="240"/>
-        <w:rPr>
-          <w:rFonts w:ascii="Aptos" w:eastAsia="Aptos" w:hAnsi="Aptos" w:cs="Aptos"/>
-          <w:b/>
-          <w:bCs/>
-        </w:rPr>
-      </w:pPr>
-      <w:r>
-        <w:rPr>
-          <w:rFonts w:ascii="Aptos" w:eastAsia="Aptos" w:hAnsi="Aptos" w:cs="Aptos"/>
-          <w:b/>
-          <w:bCs/>
-        </w:rPr>
-        <w:t xml:space="preserve"> </w:t>
-      </w:r>
-      <w:r>
-        <w:rPr>
-          <w:rFonts w:ascii="Aptos" w:eastAsia="Aptos" w:hAnsi="Aptos" w:cs="Aptos"/>
-          <w:b/>
-          <w:bCs/>
-        </w:rPr>
-        <w:t xml:space="preserve">     </w:t>
-      </w:r>
-      <w:r>
-        <w:rPr>
-          <w:rFonts w:ascii="Aptos" w:eastAsia="Aptos" w:hAnsi="Aptos" w:cs="Aptos"/>
-          <w:b/>
-          <w:bCs/>
-        </w:rPr>
-        <w:t xml:space="preserve"> 5.</w:t>
-      </w:r>
-      <w:r>
-        <w:rPr>
-          <w:rFonts w:ascii="Aptos" w:eastAsia="Aptos" w:hAnsi="Aptos" w:cs="Aptos"/>
-          <w:b/>
-          <w:bCs/>
-        </w:rPr>
-        <w:t xml:space="preserve">   </w:t>
-      </w:r>
-      <w:r>
-        <w:rPr>
-          <w:rFonts w:ascii="Aptos" w:eastAsia="Aptos" w:hAnsi="Aptos" w:cs="Aptos"/>
-          <w:b/>
-          <w:bCs/>
-        </w:rPr>
-        <w:t>Verify Signature (Optional)</w:t>
-      </w:r>
-    </w:p>
-    <w:p>
-      <w:pPr>
-        <w:pStyle w:val="ListParagraph"/>
-        <w:numPr>
-          <w:ilvl w:val="0"/>
-          <w:numId w:val="50"/>
-        </w:numPr>
-        <w:spacing w:after="0"/>
-      </w:pPr>
-      <w:r>
-        <w:t>Open the Pre-Downloaded JWK File.</w:t>
-      </w:r>
-    </w:p>
-    <w:p>
-      <w:pPr>
-        <w:pStyle w:val="ListParagraph"/>
-        <w:numPr>
-          <w:ilvl w:val="0"/>
-          <w:numId w:val="50"/>
-        </w:numPr>
-        <w:spacing w:after="0"/>
-      </w:pPr>
-      <w:r>
-        <w:t xml:space="preserve"> Extract Key Values and Copy the values of "e" (exponent) and "n" (modulus) from the JWK file.</w:t>
-      </w:r>
-    </w:p>
-    <w:p>
-      <w:pPr>
-        <w:pStyle w:val="ListParagraph"/>
-        <w:numPr>
-          <w:ilvl w:val="0"/>
-          <w:numId w:val="50"/>
-        </w:numPr>
-        <w:spacing w:after="0"/>
-        <w:rPr>
-          <w:rFonts w:ascii="Aptos" w:eastAsia="Aptos" w:hAnsi="Aptos" w:cs="Aptos"/>
-        </w:rPr>
-      </w:pPr>
-      <w:commentRangeStart w:id="228"/>
-      <w:commentRangeStart w:id="229"/>
-      <w:r>
-        <w:t xml:space="preserve"> Concatenate the Values of "e" and "n" into a single string as required for RSA public key representation.</w:t>
-      </w:r>
-      <w:commentRangeEnd w:id="228"/>
-      <w:r>
-        <w:rPr>
-          <w:rStyle w:val="CommentReference"/>
-        </w:rPr>
-        <w:commentReference w:id="228"/>
-      </w:r>
-      <w:commentRangeEnd w:id="229"/>
-      <w:r>
-        <w:rPr>
-          <w:rStyle w:val="CommentReference"/>
-        </w:rPr>
-        <w:commentReference w:id="229"/>
-      </w:r>
-    </w:p>
-    <w:p>
-      <w:pPr>
-        <w:pStyle w:val="ListParagraph"/>
-        <w:numPr>
-          <w:ilvl w:val="0"/>
-          <w:numId w:val="50"/>
-        </w:numPr>
-        <w:spacing w:after="0"/>
-      </w:pPr>
-      <w:r>
-        <w:lastRenderedPageBreak/>
-        <w:t xml:space="preserve">Paste the Public Key in the “Verify Signature” section of </w:t>
+      </w:pPr>
+      <w:r>
+        <w:t xml:space="preserve">Once the key is </w:t>
+      </w:r>
+      <w:proofErr w:type="spellStart"/>
+      <w:r>
+        <w:t>added,</w:t>
       </w:r>
       <w:hyperlink r:id="rId38">
-        <w:r>
-          <w:rPr>
-            <w:rStyle w:val="Hyperlink"/>
-            <w:rFonts w:ascii="Aptos" w:eastAsia="Aptos" w:hAnsi="Aptos" w:cs="Aptos"/>
-          </w:rPr>
-          <w:t>https://jwt.io</w:t>
-        </w:r>
-      </w:hyperlink>
-      <w:r>
-        <w:t>, add the concatenated key.</w:t>
-      </w:r>
-    </w:p>
-    <w:p>
-      <w:pPr>
-        <w:pStyle w:val="ListParagraph"/>
-        <w:numPr>
-          <w:ilvl w:val="0"/>
-          <w:numId w:val="50"/>
-        </w:numPr>
-        <w:spacing w:after="0"/>
-      </w:pPr>
-      <w:r>
-        <w:t xml:space="preserve">Once the key is </w:t>
-      </w:r>
-      <w:proofErr w:type="spellStart"/>
-      <w:r>
-        <w:t>added,</w:t>
-      </w:r>
-      <w:hyperlink r:id="rId39">
         <w:r>
           <w:rPr>
             <w:rStyle w:val="Hyperlink"/>
@@ -14801,7 +14704,7 @@
                     <pic:cNvPicPr/>
                   </pic:nvPicPr>
                   <pic:blipFill>
-                    <a:blip r:embed="rId40">
+                    <a:blip r:embed="rId39">
                       <a:extLst>
                         <a:ext uri="{28A0092B-C50C-407E-A947-70E740481C1C}">
                           <a14:useLocalDpi xmlns:a14="http://schemas.microsoft.com/office/drawing/2010/main"/>
@@ -15073,7 +14976,7 @@
                     <pic:cNvPicPr/>
                   </pic:nvPicPr>
                   <pic:blipFill>
-                    <a:blip r:embed="rId41">
+                    <a:blip r:embed="rId40">
                       <a:extLst>
                         <a:ext uri="{28A0092B-C50C-407E-A947-70E740481C1C}">
                           <a14:useLocalDpi xmlns:a14="http://schemas.microsoft.com/office/drawing/2010/main"/>
@@ -15112,11 +15015,6 @@
     </w:p>
     <w:p>
       <w:pPr>
-        <w:spacing w:after="0"/>
-      </w:pPr>
-    </w:p>
-    <w:p>
-      <w:pPr>
         <w:pStyle w:val="Heading1"/>
         <w:spacing w:before="322" w:after="322"/>
         <w:rPr>
@@ -15136,6 +15034,7 @@
           <w:sz w:val="48"/>
           <w:szCs w:val="48"/>
         </w:rPr>
+        <w:lastRenderedPageBreak/>
         <w:t>7. Validator and Publisher</w:t>
       </w:r>
       <w:bookmarkEnd w:id="233"/>
@@ -15222,10 +15121,7 @@
     </w:p>
     <w:p>
       <w:pPr>
-        <w:ind w:left="360"/>
-        <w:rPr>
-          <w:rFonts w:ascii="Aptos" w:eastAsia="Aptos" w:hAnsi="Aptos" w:cs="Aptos"/>
-        </w:rPr>
+        <w:pStyle w:val="Heading2"/>
       </w:pPr>
       <w:r>
         <w:rPr>
@@ -15274,7 +15170,7 @@
         </w:drawing>
       </w:r>
       <w:r>
-        <w:br w:type="page"/>
+        <w:t xml:space="preserve"> </w:t>
       </w:r>
     </w:p>
     <w:p>
@@ -15282,7 +15178,6 @@
         <w:pStyle w:val="Heading2"/>
       </w:pPr>
       <w:r>
-        <w:lastRenderedPageBreak/>
         <w:t xml:space="preserve">Step </w:t>
       </w:r>
       <w:r>
@@ -15295,18 +15190,15 @@
     <w:p>
       <w:pPr>
         <w:ind w:left="360"/>
-      </w:pPr>
-      <w:r>
-        <w:rPr>
-          <w:rFonts w:ascii="Aptos" w:eastAsia="Aptos" w:hAnsi="Aptos" w:cs="Aptos"/>
-        </w:rPr>
-        <w:t>The validator</w:t>
-      </w:r>
-      <w:r>
-        <w:rPr>
-          <w:rFonts w:ascii="Aptos" w:eastAsia="Aptos" w:hAnsi="Aptos" w:cs="Aptos"/>
-        </w:rPr>
-        <w:t xml:space="preserve"> page will open.</w:t>
+        <w:rPr>
+          <w:rFonts w:ascii="Aptos" w:eastAsia="Aptos" w:hAnsi="Aptos" w:cs="Aptos"/>
+        </w:rPr>
+      </w:pPr>
+      <w:r>
+        <w:rPr>
+          <w:rFonts w:ascii="Aptos" w:eastAsia="Aptos" w:hAnsi="Aptos" w:cs="Aptos"/>
+        </w:rPr>
+        <w:t>The validator page will open.</w:t>
       </w:r>
       <w:r>
         <w:rPr>
@@ -15344,19 +15236,25 @@
         </w:rPr>
         <w:t>.</w:t>
       </w:r>
+    </w:p>
+    <w:p>
+      <w:pPr>
+        <w:ind w:left="360"/>
+      </w:pPr>
       <w:r>
         <w:br/>
       </w:r>
-      <w:commentRangeStart w:id="234"/>
       <w:r>
         <w:rPr>
           <w:noProof/>
+          <w:sz w:val="16"/>
+          <w:szCs w:val="16"/>
         </w:rPr>
         <w:drawing>
-          <wp:inline distT="0" distB="0" distL="0" distR="0" wp14:anchorId="57859F75" wp14:editId="7AE337DA">
-            <wp:extent cx="5715000" cy="2962275"/>
-            <wp:effectExtent l="0" t="0" r="0" b="0"/>
-            <wp:docPr id="513324502" name="drawing"/>
+          <wp:inline distT="0" distB="0" distL="0" distR="0" wp14:anchorId="6FDB25EE" wp14:editId="11FAA9A2">
+            <wp:extent cx="5734321" cy="2854295"/>
+            <wp:effectExtent l="0" t="0" r="0" b="3810"/>
+            <wp:docPr id="525538213" name="Picture 1" descr="A screenshot of a computer&#10;&#10;AI-generated content may be incorrect."/>
             <wp:cNvGraphicFramePr>
               <a:graphicFrameLocks xmlns:a="http://schemas.openxmlformats.org/drawingml/2006/main" noChangeAspect="1"/>
             </wp:cNvGraphicFramePr>
@@ -15364,14 +15262,14 @@
               <a:graphicData uri="http://schemas.openxmlformats.org/drawingml/2006/picture">
                 <pic:pic xmlns:pic="http://schemas.openxmlformats.org/drawingml/2006/picture">
                   <pic:nvPicPr>
-                    <pic:cNvPr id="513324502" name="Picture 513324502"/>
+                    <pic:cNvPr id="525538213" name="Picture 1" descr="A screenshot of a computer&#10;&#10;AI-generated content may be incorrect."/>
                     <pic:cNvPicPr/>
                   </pic:nvPicPr>
                   <pic:blipFill>
-                    <a:blip r:embed="rId42">
+                    <a:blip r:embed="rId41" cstate="print">
                       <a:extLst>
                         <a:ext uri="{28A0092B-C50C-407E-A947-70E740481C1C}">
-                          <a14:useLocalDpi xmlns:a14="http://schemas.microsoft.com/office/drawing/2010/main"/>
+                          <a14:useLocalDpi xmlns:a14="http://schemas.microsoft.com/office/drawing/2010/main" val="0"/>
                         </a:ext>
                       </a:extLst>
                     </a:blip>
@@ -15382,7 +15280,7 @@
                   <pic:spPr>
                     <a:xfrm>
                       <a:off x="0" y="0"/>
-                      <a:ext cx="5715000" cy="2962275"/>
+                      <a:ext cx="5778354" cy="2876213"/>
                     </a:xfrm>
                     <a:prstGeom prst="rect">
                       <a:avLst/>
@@ -15394,6 +15292,7 @@
           </wp:inline>
         </w:drawing>
       </w:r>
+      <w:commentRangeStart w:id="234"/>
       <w:commentRangeEnd w:id="234"/>
       <w:r>
         <w:rPr>
@@ -15407,6 +15306,10 @@
         <w:pStyle w:val="Heading2"/>
       </w:pPr>
       <w:r>
+        <w:br w:type="page"/>
+      </w:r>
+      <w:r>
+        <w:lastRenderedPageBreak/>
         <w:t xml:space="preserve">Step </w:t>
       </w:r>
       <w:r>
@@ -15457,10 +15360,10 @@
           <w:noProof/>
         </w:rPr>
         <w:drawing>
-          <wp:inline distT="0" distB="0" distL="0" distR="0" wp14:anchorId="65E7D1C5" wp14:editId="3A8A91FD">
-            <wp:extent cx="5227111" cy="3057525"/>
-            <wp:effectExtent l="0" t="0" r="0" b="0"/>
-            <wp:docPr id="15770375" name="drawing"/>
+          <wp:inline distT="0" distB="0" distL="0" distR="0" wp14:anchorId="27DD918B" wp14:editId="46027D76">
+            <wp:extent cx="5943600" cy="3501390"/>
+            <wp:effectExtent l="0" t="0" r="0" b="3810"/>
+            <wp:docPr id="899638971" name="Picture 2"/>
             <wp:cNvGraphicFramePr>
               <a:graphicFrameLocks xmlns:a="http://schemas.openxmlformats.org/drawingml/2006/main" noChangeAspect="1"/>
             </wp:cNvGraphicFramePr>
@@ -15468,14 +15371,14 @@
               <a:graphicData uri="http://schemas.openxmlformats.org/drawingml/2006/picture">
                 <pic:pic xmlns:pic="http://schemas.openxmlformats.org/drawingml/2006/picture">
                   <pic:nvPicPr>
-                    <pic:cNvPr id="1207277317" name="Picture 1207277317"/>
+                    <pic:cNvPr id="899638971" name="Picture 899638971"/>
                     <pic:cNvPicPr/>
                   </pic:nvPicPr>
                   <pic:blipFill>
-                    <a:blip r:embed="rId43">
+                    <a:blip r:embed="rId42" cstate="print">
                       <a:extLst>
                         <a:ext uri="{28A0092B-C50C-407E-A947-70E740481C1C}">
-                          <a14:useLocalDpi xmlns:a14="http://schemas.microsoft.com/office/drawing/2010/main"/>
+                          <a14:useLocalDpi xmlns:a14="http://schemas.microsoft.com/office/drawing/2010/main" val="0"/>
                         </a:ext>
                       </a:extLst>
                     </a:blip>
@@ -15486,7 +15389,7 @@
                   <pic:spPr>
                     <a:xfrm>
                       <a:off x="0" y="0"/>
-                      <a:ext cx="5227111" cy="3057525"/>
+                      <a:ext cx="5943600" cy="3501390"/>
                     </a:xfrm>
                     <a:prstGeom prst="rect">
                       <a:avLst/>
@@ -15507,12 +15410,11 @@
         <w:rPr>
           <w:noProof/>
         </w:rPr>
-        <w:lastRenderedPageBreak/>
         <w:drawing>
-          <wp:inline distT="0" distB="0" distL="0" distR="0" wp14:anchorId="78691999" wp14:editId="529A59E4">
-            <wp:extent cx="5943600" cy="3448050"/>
+          <wp:inline distT="0" distB="0" distL="0" distR="0" wp14:anchorId="3C35A406" wp14:editId="50FA9697">
+            <wp:extent cx="5943600" cy="3521075"/>
             <wp:effectExtent l="0" t="0" r="0" b="0"/>
-            <wp:docPr id="1815019724" name="drawing"/>
+            <wp:docPr id="588173599" name="Picture 3"/>
             <wp:cNvGraphicFramePr>
               <a:graphicFrameLocks xmlns:a="http://schemas.openxmlformats.org/drawingml/2006/main" noChangeAspect="1"/>
             </wp:cNvGraphicFramePr>
@@ -15520,14 +15422,14 @@
               <a:graphicData uri="http://schemas.openxmlformats.org/drawingml/2006/picture">
                 <pic:pic xmlns:pic="http://schemas.openxmlformats.org/drawingml/2006/picture">
                   <pic:nvPicPr>
-                    <pic:cNvPr id="1815019724" name="Picture 1815019724"/>
+                    <pic:cNvPr id="588173599" name="Picture 588173599"/>
                     <pic:cNvPicPr/>
                   </pic:nvPicPr>
                   <pic:blipFill>
-                    <a:blip r:embed="rId44">
+                    <a:blip r:embed="rId43" cstate="print">
                       <a:extLst>
                         <a:ext uri="{28A0092B-C50C-407E-A947-70E740481C1C}">
-                          <a14:useLocalDpi xmlns:a14="http://schemas.microsoft.com/office/drawing/2010/main"/>
+                          <a14:useLocalDpi xmlns:a14="http://schemas.microsoft.com/office/drawing/2010/main" val="0"/>
                         </a:ext>
                       </a:extLst>
                     </a:blip>
@@ -15538,7 +15440,7 @@
                   <pic:spPr>
                     <a:xfrm>
                       <a:off x="0" y="0"/>
-                      <a:ext cx="5943600" cy="3448050"/>
+                      <a:ext cx="5943600" cy="3521075"/>
                     </a:xfrm>
                     <a:prstGeom prst="rect">
                       <a:avLst/>
@@ -15556,6 +15458,7 @@
         <w:pStyle w:val="Heading2"/>
       </w:pPr>
       <w:r>
+        <w:lastRenderedPageBreak/>
         <w:t xml:space="preserve">Step </w:t>
       </w:r>
       <w:r>
@@ -15641,6 +15544,9 @@
       <w:pPr>
         <w:pStyle w:val="ListParagraph"/>
         <w:ind w:left="1080"/>
+        <w:rPr>
+          <w:rFonts w:ascii="Aptos" w:eastAsia="Aptos" w:hAnsi="Aptos" w:cs="Aptos"/>
+        </w:rPr>
       </w:pPr>
       <w:r>
         <w:rPr>
@@ -15724,10 +15630,10 @@
           <w:noProof/>
         </w:rPr>
         <w:drawing>
-          <wp:inline distT="0" distB="0" distL="0" distR="0" wp14:anchorId="16D24B46" wp14:editId="04C572D2">
-            <wp:extent cx="5943600" cy="3095625"/>
-            <wp:effectExtent l="0" t="0" r="0" b="0"/>
-            <wp:docPr id="460346192" name="drawing"/>
+          <wp:inline distT="0" distB="0" distL="0" distR="0" wp14:anchorId="360A1497" wp14:editId="0842A93D">
+            <wp:extent cx="5333365" cy="3196031"/>
+            <wp:effectExtent l="0" t="0" r="635" b="4445"/>
+            <wp:docPr id="459890969" name="Picture 4"/>
             <wp:cNvGraphicFramePr>
               <a:graphicFrameLocks xmlns:a="http://schemas.openxmlformats.org/drawingml/2006/main" noChangeAspect="1"/>
             </wp:cNvGraphicFramePr>
@@ -15735,14 +15641,14 @@
               <a:graphicData uri="http://schemas.openxmlformats.org/drawingml/2006/picture">
                 <pic:pic xmlns:pic="http://schemas.openxmlformats.org/drawingml/2006/picture">
                   <pic:nvPicPr>
-                    <pic:cNvPr id="460346192" name="Picture 460346192"/>
+                    <pic:cNvPr id="459890969" name="Picture 459890969"/>
                     <pic:cNvPicPr/>
                   </pic:nvPicPr>
                   <pic:blipFill>
-                    <a:blip r:embed="rId45">
+                    <a:blip r:embed="rId44" cstate="print">
                       <a:extLst>
                         <a:ext uri="{28A0092B-C50C-407E-A947-70E740481C1C}">
-                          <a14:useLocalDpi xmlns:a14="http://schemas.microsoft.com/office/drawing/2010/main"/>
+                          <a14:useLocalDpi xmlns:a14="http://schemas.microsoft.com/office/drawing/2010/main" val="0"/>
                         </a:ext>
                       </a:extLst>
                     </a:blip>
@@ -15753,7 +15659,68 @@
                   <pic:spPr>
                     <a:xfrm>
                       <a:off x="0" y="0"/>
-                      <a:ext cx="5943600" cy="3095625"/>
+                      <a:ext cx="5348571" cy="3205143"/>
+                    </a:xfrm>
+                    <a:prstGeom prst="rect">
+                      <a:avLst/>
+                    </a:prstGeom>
+                  </pic:spPr>
+                </pic:pic>
+              </a:graphicData>
+            </a:graphic>
+          </wp:inline>
+        </w:drawing>
+      </w:r>
+    </w:p>
+    <w:p>
+      <w:pPr>
+        <w:pStyle w:val="ListParagraph"/>
+        <w:ind w:left="1080"/>
+        <w:rPr>
+          <w:rFonts w:ascii="Aptos" w:eastAsia="Aptos" w:hAnsi="Aptos" w:cs="Aptos"/>
+        </w:rPr>
+      </w:pPr>
+    </w:p>
+    <w:p>
+      <w:pPr>
+        <w:pStyle w:val="ListParagraph"/>
+        <w:ind w:left="1080"/>
+      </w:pPr>
+      <w:r>
+        <w:rPr>
+          <w:noProof/>
+        </w:rPr>
+        <w:drawing>
+          <wp:inline distT="0" distB="0" distL="0" distR="0" wp14:anchorId="0BDCF805" wp14:editId="7BCEDE13">
+            <wp:extent cx="5333365" cy="3188053"/>
+            <wp:effectExtent l="0" t="0" r="635" b="0"/>
+            <wp:docPr id="1446963776" name="Picture 5"/>
+            <wp:cNvGraphicFramePr>
+              <a:graphicFrameLocks xmlns:a="http://schemas.openxmlformats.org/drawingml/2006/main" noChangeAspect="1"/>
+            </wp:cNvGraphicFramePr>
+            <a:graphic xmlns:a="http://schemas.openxmlformats.org/drawingml/2006/main">
+              <a:graphicData uri="http://schemas.openxmlformats.org/drawingml/2006/picture">
+                <pic:pic xmlns:pic="http://schemas.openxmlformats.org/drawingml/2006/picture">
+                  <pic:nvPicPr>
+                    <pic:cNvPr id="1446963776" name="Picture 5"/>
+                    <pic:cNvPicPr/>
+                  </pic:nvPicPr>
+                  <pic:blipFill>
+                    <a:blip r:embed="rId45" cstate="print">
+                      <a:extLst>
+                        <a:ext uri="{28A0092B-C50C-407E-A947-70E740481C1C}">
+                          <a14:useLocalDpi xmlns:a14="http://schemas.microsoft.com/office/drawing/2010/main" val="0"/>
+                        </a:ext>
+                      </a:extLst>
+                    </a:blip>
+                    <a:stretch>
+                      <a:fillRect/>
+                    </a:stretch>
+                  </pic:blipFill>
+                  <pic:spPr>
+                    <a:xfrm>
+                      <a:off x="0" y="0"/>
+                      <a:ext cx="5370339" cy="3210154"/>
                     </a:xfrm>
                     <a:prstGeom prst="rect">
                       <a:avLst/>
@@ -15926,15 +15893,285 @@
         <w:pStyle w:val="ListParagraph"/>
         <w:ind w:left="1080"/>
       </w:pPr>
+    </w:p>
+    <w:p>
+      <w:pPr>
+        <w:pStyle w:val="Heading2"/>
+      </w:pPr>
+      <w:r>
+        <w:t xml:space="preserve">Step </w:t>
+      </w:r>
+      <w:r>
+        <w:t>5</w:t>
+      </w:r>
+      <w:r>
+        <w:t>:</w:t>
+      </w:r>
+    </w:p>
+    <w:p>
+      <w:pPr>
+        <w:ind w:left="360"/>
+        <w:rPr>
+          <w:rFonts w:ascii="Aptos" w:eastAsia="Aptos" w:hAnsi="Aptos" w:cs="Aptos"/>
+          <w:b/>
+          <w:bCs/>
+          <w:sz w:val="28"/>
+          <w:szCs w:val="28"/>
+        </w:rPr>
+      </w:pPr>
+      <w:r>
+        <w:rPr>
+          <w:rFonts w:ascii="Aptos" w:eastAsia="Aptos" w:hAnsi="Aptos" w:cs="Aptos"/>
+        </w:rPr>
+        <w:t xml:space="preserve">The </w:t>
+      </w:r>
+      <w:r>
+        <w:rPr>
+          <w:rFonts w:ascii="Aptos" w:eastAsia="Aptos" w:hAnsi="Aptos" w:cs="Aptos"/>
+          <w:b/>
+          <w:bCs/>
+        </w:rPr>
+        <w:t>Publish OIDC Setting</w:t>
+      </w:r>
+      <w:r>
+        <w:rPr>
+          <w:rFonts w:ascii="Aptos" w:eastAsia="Aptos" w:hAnsi="Aptos" w:cs="Aptos"/>
+        </w:rPr>
+        <w:t xml:space="preserve"> button will be enabled.</w:t>
+      </w:r>
+      <w:r>
+        <w:rPr>
+          <w:rFonts w:ascii="Aptos" w:eastAsia="Aptos" w:hAnsi="Aptos" w:cs="Aptos"/>
+        </w:rPr>
+        <w:t xml:space="preserve"> Click</w:t>
+      </w:r>
+      <w:r>
+        <w:rPr>
+          <w:rFonts w:ascii="Aptos" w:eastAsia="Aptos" w:hAnsi="Aptos" w:cs="Aptos"/>
+        </w:rPr>
+        <w:t xml:space="preserve"> on</w:t>
+      </w:r>
+      <w:r>
+        <w:rPr>
+          <w:rFonts w:ascii="Aptos" w:eastAsia="Aptos" w:hAnsi="Aptos" w:cs="Aptos"/>
+        </w:rPr>
+        <w:t xml:space="preserve"> </w:t>
+      </w:r>
+      <w:r>
+        <w:rPr>
+          <w:rFonts w:ascii="Aptos" w:eastAsia="Aptos" w:hAnsi="Aptos" w:cs="Aptos"/>
+        </w:rPr>
+        <w:t>the OIDC</w:t>
+      </w:r>
+      <w:r>
+        <w:rPr>
+          <w:rFonts w:ascii="Aptos" w:eastAsia="Aptos" w:hAnsi="Aptos" w:cs="Aptos"/>
+        </w:rPr>
+        <w:t xml:space="preserve"> </w:t>
+      </w:r>
+      <w:r>
+        <w:rPr>
+          <w:rFonts w:ascii="Aptos" w:eastAsia="Aptos" w:hAnsi="Aptos" w:cs="Aptos"/>
+        </w:rPr>
+        <w:t>Setting</w:t>
+      </w:r>
+      <w:r>
+        <w:rPr>
+          <w:rFonts w:ascii="Aptos" w:eastAsia="Aptos" w:hAnsi="Aptos" w:cs="Aptos"/>
+        </w:rPr>
+        <w:t xml:space="preserve"> </w:t>
+      </w:r>
+      <w:r>
+        <w:rPr>
+          <w:rFonts w:ascii="Aptos" w:eastAsia="Aptos" w:hAnsi="Aptos" w:cs="Aptos"/>
+        </w:rPr>
+        <w:t xml:space="preserve">button, a </w:t>
+      </w:r>
+      <w:r>
+        <w:rPr>
+          <w:rFonts w:ascii="Aptos" w:eastAsia="Aptos" w:hAnsi="Aptos" w:cs="Aptos"/>
+        </w:rPr>
+        <w:t xml:space="preserve">     </w:t>
+      </w:r>
+      <w:r>
+        <w:rPr>
+          <w:rFonts w:ascii="Aptos" w:eastAsia="Aptos" w:hAnsi="Aptos" w:cs="Aptos"/>
+        </w:rPr>
+        <w:t xml:space="preserve">file named </w:t>
+      </w:r>
+      <w:r>
+        <w:rPr>
+          <w:rFonts w:ascii="Aptos" w:eastAsia="Aptos" w:hAnsi="Aptos" w:cs="Aptos"/>
+          <w:b/>
+          <w:bCs/>
+        </w:rPr>
+        <w:t>oidcC</w:t>
+      </w:r>
+      <w:r>
+        <w:rPr>
+          <w:rFonts w:ascii="Aptos" w:eastAsia="Aptos" w:hAnsi="Aptos" w:cs="Aptos"/>
+          <w:b/>
+          <w:bCs/>
+        </w:rPr>
+        <w:t>onfig.json</w:t>
+      </w:r>
+      <w:r>
+        <w:rPr>
+          <w:rFonts w:ascii="Aptos" w:eastAsia="Aptos" w:hAnsi="Aptos" w:cs="Aptos"/>
+        </w:rPr>
+        <w:t xml:space="preserve"> will be downloaded.</w:t>
+      </w:r>
+      <w:r>
+        <w:rPr>
+          <w:rFonts w:ascii="Aptos" w:eastAsia="Aptos" w:hAnsi="Aptos" w:cs="Aptos"/>
+          <w:b/>
+          <w:bCs/>
+        </w:rPr>
+        <w:t xml:space="preserve"> </w:t>
+      </w:r>
+      <w:r>
+        <w:rPr>
+          <w:rFonts w:ascii="Aptos" w:eastAsia="Aptos" w:hAnsi="Aptos" w:cs="Aptos"/>
+        </w:rPr>
+        <w:t xml:space="preserve">Inside </w:t>
+      </w:r>
+      <w:r>
+        <w:rPr>
+          <w:rFonts w:ascii="Aptos" w:eastAsia="Aptos" w:hAnsi="Aptos" w:cs="Aptos"/>
+          <w:b/>
+          <w:bCs/>
+        </w:rPr>
+        <w:t>oidcC</w:t>
+      </w:r>
+      <w:r>
+        <w:rPr>
+          <w:rFonts w:ascii="Aptos" w:eastAsia="Aptos" w:hAnsi="Aptos" w:cs="Aptos"/>
+          <w:b/>
+          <w:bCs/>
+        </w:rPr>
+        <w:t>onfig.jso</w:t>
+      </w:r>
+      <w:r>
+        <w:rPr>
+          <w:rFonts w:ascii="Aptos" w:eastAsia="Aptos" w:hAnsi="Aptos" w:cs="Aptos"/>
+          <w:b/>
+          <w:bCs/>
+        </w:rPr>
+        <w:t>n</w:t>
+      </w:r>
+      <w:r>
+        <w:rPr>
+          <w:rFonts w:ascii="Aptos" w:eastAsia="Aptos" w:hAnsi="Aptos" w:cs="Aptos"/>
+          <w:b/>
+          <w:bCs/>
+        </w:rPr>
+        <w:t xml:space="preserve"> </w:t>
+      </w:r>
+      <w:r>
+        <w:rPr>
+          <w:rFonts w:ascii="Aptos" w:eastAsia="Aptos" w:hAnsi="Aptos" w:cs="Aptos"/>
+        </w:rPr>
+        <w:t>file, you will be able to view the following details:</w:t>
+      </w:r>
+    </w:p>
+    <w:p>
+      <w:pPr>
+        <w:pStyle w:val="ListParagraph"/>
+        <w:numPr>
+          <w:ilvl w:val="0"/>
+          <w:numId w:val="1"/>
+        </w:numPr>
+        <w:rPr>
+          <w:rFonts w:ascii="Aptos" w:eastAsia="Aptos" w:hAnsi="Aptos" w:cs="Aptos"/>
+        </w:rPr>
+      </w:pPr>
+      <w:r>
+        <w:t>frontend</w:t>
+      </w:r>
+      <w:r>
+        <w:t>P</w:t>
+      </w:r>
+      <w:r>
+        <w:t>ort</w:t>
+      </w:r>
+    </w:p>
+    <w:p>
+      <w:pPr>
+        <w:pStyle w:val="ListParagraph"/>
+        <w:numPr>
+          <w:ilvl w:val="0"/>
+          <w:numId w:val="1"/>
+        </w:numPr>
+        <w:rPr>
+          <w:rFonts w:ascii="Aptos" w:eastAsia="Aptos" w:hAnsi="Aptos" w:cs="Aptos"/>
+        </w:rPr>
+      </w:pPr>
+      <w:r>
+        <w:t>b</w:t>
+      </w:r>
+      <w:r>
+        <w:t>ackend</w:t>
+      </w:r>
+      <w:r>
+        <w:t>P</w:t>
+      </w:r>
+      <w:r>
+        <w:t>ort</w:t>
+      </w:r>
+    </w:p>
+    <w:p>
+      <w:pPr>
+        <w:pStyle w:val="ListParagraph"/>
+        <w:numPr>
+          <w:ilvl w:val="0"/>
+          <w:numId w:val="1"/>
+        </w:numPr>
+        <w:rPr>
+          <w:rFonts w:ascii="Aptos" w:eastAsia="Aptos" w:hAnsi="Aptos" w:cs="Aptos"/>
+        </w:rPr>
+      </w:pPr>
+      <w:r>
+        <w:t>i</w:t>
+      </w:r>
+      <w:r>
+        <w:t>nit</w:t>
+      </w:r>
+      <w:r>
+        <w:t>U</w:t>
+      </w:r>
+      <w:r>
+        <w:t>rl</w:t>
+      </w:r>
+    </w:p>
+    <w:p>
+      <w:pPr>
+        <w:pStyle w:val="ListParagraph"/>
+        <w:numPr>
+          <w:ilvl w:val="0"/>
+          <w:numId w:val="1"/>
+        </w:numPr>
+      </w:pPr>
+      <w:proofErr w:type="spellStart"/>
+      <w:r>
+        <w:t>callbackHost</w:t>
+      </w:r>
+      <w:proofErr w:type="spellEnd"/>
+    </w:p>
+    <w:p>
+      <w:pPr>
+        <w:pStyle w:val="ListParagraph"/>
+        <w:ind w:left="1080"/>
+      </w:pPr>
       <w:r>
         <w:rPr>
           <w:noProof/>
         </w:rPr>
+        <w:lastRenderedPageBreak/>
         <w:drawing>
-          <wp:inline distT="0" distB="0" distL="0" distR="0" wp14:anchorId="735E3210" wp14:editId="3FF1A086">
-            <wp:extent cx="5227111" cy="3057525"/>
-            <wp:effectExtent l="0" t="0" r="0" b="0"/>
-            <wp:docPr id="1306215906" name="drawing"/>
+          <wp:inline distT="0" distB="0" distL="0" distR="0" wp14:anchorId="6615D5D6" wp14:editId="5CEA61D9">
+            <wp:extent cx="5443671" cy="3206881"/>
+            <wp:effectExtent l="0" t="0" r="1270" b="0"/>
+            <wp:docPr id="290761111" name="Picture 6"/>
             <wp:cNvGraphicFramePr>
               <a:graphicFrameLocks xmlns:a="http://schemas.openxmlformats.org/drawingml/2006/main" noChangeAspect="1"/>
             </wp:cNvGraphicFramePr>
@@ -15942,14 +16179,14 @@
               <a:graphicData uri="http://schemas.openxmlformats.org/drawingml/2006/picture">
                 <pic:pic xmlns:pic="http://schemas.openxmlformats.org/drawingml/2006/picture">
                   <pic:nvPicPr>
-                    <pic:cNvPr id="1207277317" name="Picture 1207277317"/>
+                    <pic:cNvPr id="290761111" name="Picture 290761111"/>
                     <pic:cNvPicPr/>
                   </pic:nvPicPr>
                   <pic:blipFill>
-                    <a:blip r:embed="rId43">
+                    <a:blip r:embed="rId47" cstate="print">
                       <a:extLst>
                         <a:ext uri="{28A0092B-C50C-407E-A947-70E740481C1C}">
-                          <a14:useLocalDpi xmlns:a14="http://schemas.microsoft.com/office/drawing/2010/main"/>
+                          <a14:useLocalDpi xmlns:a14="http://schemas.microsoft.com/office/drawing/2010/main" val="0"/>
                         </a:ext>
                       </a:extLst>
                     </a:blip>
@@ -15960,7 +16197,7 @@
                   <pic:spPr>
                     <a:xfrm>
                       <a:off x="0" y="0"/>
-                      <a:ext cx="5227111" cy="3057525"/>
+                      <a:ext cx="5443671" cy="3206881"/>
                     </a:xfrm>
                     <a:prstGeom prst="rect">
                       <a:avLst/>
@@ -15971,289 +16208,6 @@
             </a:graphic>
           </wp:inline>
         </w:drawing>
-      </w:r>
-    </w:p>
-    <w:p>
-      <w:pPr>
-        <w:rPr>
-          <w:rFonts w:ascii="Aptos" w:eastAsia="Aptos" w:hAnsi="Aptos" w:cs="Aptos"/>
-          <w:b/>
-          <w:bCs/>
-          <w:sz w:val="28"/>
-          <w:szCs w:val="28"/>
-        </w:rPr>
-      </w:pPr>
-      <w:r>
-        <w:rPr>
-          <w:rFonts w:ascii="Aptos" w:eastAsia="Aptos" w:hAnsi="Aptos" w:cs="Aptos"/>
-          <w:b/>
-          <w:bCs/>
-          <w:sz w:val="28"/>
-          <w:szCs w:val="28"/>
-        </w:rPr>
-        <w:br w:type="page"/>
-      </w:r>
-    </w:p>
-    <w:p>
-      <w:pPr>
-        <w:pStyle w:val="Heading2"/>
-      </w:pPr>
-      <w:r>
-        <w:lastRenderedPageBreak/>
-        <w:t xml:space="preserve">Step </w:t>
-      </w:r>
-      <w:r>
-        <w:t>5</w:t>
-      </w:r>
-      <w:r>
-        <w:t>:</w:t>
-      </w:r>
-    </w:p>
-    <w:p>
-      <w:pPr>
-        <w:ind w:left="360"/>
-        <w:rPr>
-          <w:rFonts w:ascii="Aptos" w:eastAsia="Aptos" w:hAnsi="Aptos" w:cs="Aptos"/>
-          <w:b/>
-          <w:bCs/>
-          <w:sz w:val="28"/>
-          <w:szCs w:val="28"/>
-        </w:rPr>
-      </w:pPr>
-      <w:r>
-        <w:rPr>
-          <w:rFonts w:ascii="Aptos" w:eastAsia="Aptos" w:hAnsi="Aptos" w:cs="Aptos"/>
-        </w:rPr>
-        <w:t xml:space="preserve">The </w:t>
-      </w:r>
-      <w:r>
-        <w:rPr>
-          <w:rFonts w:ascii="Aptos" w:eastAsia="Aptos" w:hAnsi="Aptos" w:cs="Aptos"/>
-          <w:b/>
-          <w:bCs/>
-        </w:rPr>
-        <w:t>Publish OIDC Setting</w:t>
-      </w:r>
-      <w:r>
-        <w:rPr>
-          <w:rFonts w:ascii="Aptos" w:eastAsia="Aptos" w:hAnsi="Aptos" w:cs="Aptos"/>
-        </w:rPr>
-        <w:t xml:space="preserve"> button will be enabled.</w:t>
-      </w:r>
-      <w:r>
-        <w:rPr>
-          <w:rFonts w:ascii="Aptos" w:eastAsia="Aptos" w:hAnsi="Aptos" w:cs="Aptos"/>
-        </w:rPr>
-        <w:t xml:space="preserve"> Click</w:t>
-      </w:r>
-      <w:r>
-        <w:rPr>
-          <w:rFonts w:ascii="Aptos" w:eastAsia="Aptos" w:hAnsi="Aptos" w:cs="Aptos"/>
-        </w:rPr>
-        <w:t xml:space="preserve"> on</w:t>
-      </w:r>
-      <w:r>
-        <w:rPr>
-          <w:rFonts w:ascii="Aptos" w:eastAsia="Aptos" w:hAnsi="Aptos" w:cs="Aptos"/>
-        </w:rPr>
-        <w:t xml:space="preserve"> </w:t>
-      </w:r>
-      <w:r>
-        <w:rPr>
-          <w:rFonts w:ascii="Aptos" w:eastAsia="Aptos" w:hAnsi="Aptos" w:cs="Aptos"/>
-        </w:rPr>
-        <w:t>the OIDC</w:t>
-      </w:r>
-      <w:r>
-        <w:rPr>
-          <w:rFonts w:ascii="Aptos" w:eastAsia="Aptos" w:hAnsi="Aptos" w:cs="Aptos"/>
-        </w:rPr>
-        <w:t xml:space="preserve"> </w:t>
-      </w:r>
-      <w:r>
-        <w:rPr>
-          <w:rFonts w:ascii="Aptos" w:eastAsia="Aptos" w:hAnsi="Aptos" w:cs="Aptos"/>
-        </w:rPr>
-        <w:t>Setting</w:t>
-      </w:r>
-      <w:r>
-        <w:rPr>
-          <w:rFonts w:ascii="Aptos" w:eastAsia="Aptos" w:hAnsi="Aptos" w:cs="Aptos"/>
-        </w:rPr>
-        <w:t xml:space="preserve"> </w:t>
-      </w:r>
-      <w:r>
-        <w:rPr>
-          <w:rFonts w:ascii="Aptos" w:eastAsia="Aptos" w:hAnsi="Aptos" w:cs="Aptos"/>
-        </w:rPr>
-        <w:t xml:space="preserve">button, a </w:t>
-      </w:r>
-      <w:r>
-        <w:rPr>
-          <w:rFonts w:ascii="Aptos" w:eastAsia="Aptos" w:hAnsi="Aptos" w:cs="Aptos"/>
-        </w:rPr>
-        <w:t xml:space="preserve">     </w:t>
-      </w:r>
-      <w:r>
-        <w:rPr>
-          <w:rFonts w:ascii="Aptos" w:eastAsia="Aptos" w:hAnsi="Aptos" w:cs="Aptos"/>
-        </w:rPr>
-        <w:t xml:space="preserve">file named </w:t>
-      </w:r>
-      <w:r>
-        <w:rPr>
-          <w:rFonts w:ascii="Aptos" w:eastAsia="Aptos" w:hAnsi="Aptos" w:cs="Aptos"/>
-          <w:b/>
-          <w:bCs/>
-        </w:rPr>
-        <w:t>oidcC</w:t>
-      </w:r>
-      <w:r>
-        <w:rPr>
-          <w:rFonts w:ascii="Aptos" w:eastAsia="Aptos" w:hAnsi="Aptos" w:cs="Aptos"/>
-          <w:b/>
-          <w:bCs/>
-        </w:rPr>
-        <w:t>onfig.json</w:t>
-      </w:r>
-      <w:r>
-        <w:rPr>
-          <w:rFonts w:ascii="Aptos" w:eastAsia="Aptos" w:hAnsi="Aptos" w:cs="Aptos"/>
-        </w:rPr>
-        <w:t xml:space="preserve"> will be downloaded.</w:t>
-      </w:r>
-      <w:r>
-        <w:rPr>
-          <w:rFonts w:ascii="Aptos" w:eastAsia="Aptos" w:hAnsi="Aptos" w:cs="Aptos"/>
-          <w:b/>
-          <w:bCs/>
-        </w:rPr>
-        <w:t xml:space="preserve"> </w:t>
-      </w:r>
-      <w:r>
-        <w:rPr>
-          <w:rFonts w:ascii="Aptos" w:eastAsia="Aptos" w:hAnsi="Aptos" w:cs="Aptos"/>
-        </w:rPr>
-        <w:t xml:space="preserve">Inside </w:t>
-      </w:r>
-      <w:r>
-        <w:rPr>
-          <w:rFonts w:ascii="Aptos" w:eastAsia="Aptos" w:hAnsi="Aptos" w:cs="Aptos"/>
-          <w:b/>
-          <w:bCs/>
-        </w:rPr>
-        <w:t>oidcC</w:t>
-      </w:r>
-      <w:r>
-        <w:rPr>
-          <w:rFonts w:ascii="Aptos" w:eastAsia="Aptos" w:hAnsi="Aptos" w:cs="Aptos"/>
-          <w:b/>
-          <w:bCs/>
-        </w:rPr>
-        <w:t>onfig.jso</w:t>
-      </w:r>
-      <w:r>
-        <w:rPr>
-          <w:rFonts w:ascii="Aptos" w:eastAsia="Aptos" w:hAnsi="Aptos" w:cs="Aptos"/>
-          <w:b/>
-          <w:bCs/>
-        </w:rPr>
-        <w:t>n</w:t>
-      </w:r>
-      <w:r>
-        <w:rPr>
-          <w:rFonts w:ascii="Aptos" w:eastAsia="Aptos" w:hAnsi="Aptos" w:cs="Aptos"/>
-          <w:b/>
-          <w:bCs/>
-        </w:rPr>
-        <w:t xml:space="preserve"> </w:t>
-      </w:r>
-      <w:r>
-        <w:rPr>
-          <w:rFonts w:ascii="Aptos" w:eastAsia="Aptos" w:hAnsi="Aptos" w:cs="Aptos"/>
-        </w:rPr>
-        <w:t>file, you will be able to view the following details:</w:t>
-      </w:r>
-    </w:p>
-    <w:p>
-      <w:pPr>
-        <w:pStyle w:val="ListParagraph"/>
-        <w:numPr>
-          <w:ilvl w:val="0"/>
-          <w:numId w:val="1"/>
-        </w:numPr>
-        <w:rPr>
-          <w:rFonts w:ascii="Aptos" w:eastAsia="Aptos" w:hAnsi="Aptos" w:cs="Aptos"/>
-        </w:rPr>
-      </w:pPr>
-      <w:r>
-        <w:t>frontend</w:t>
-      </w:r>
-      <w:r>
-        <w:t>P</w:t>
-      </w:r>
-      <w:r>
-        <w:t>ort</w:t>
-      </w:r>
-    </w:p>
-    <w:p>
-      <w:pPr>
-        <w:pStyle w:val="ListParagraph"/>
-        <w:numPr>
-          <w:ilvl w:val="0"/>
-          <w:numId w:val="1"/>
-        </w:numPr>
-        <w:rPr>
-          <w:rFonts w:ascii="Aptos" w:eastAsia="Aptos" w:hAnsi="Aptos" w:cs="Aptos"/>
-        </w:rPr>
-      </w:pPr>
-      <w:r>
-        <w:t>b</w:t>
-      </w:r>
-      <w:r>
-        <w:t>ackend</w:t>
-      </w:r>
-      <w:r>
-        <w:t>P</w:t>
-      </w:r>
-      <w:r>
-        <w:t>ort</w:t>
-      </w:r>
-    </w:p>
-    <w:p>
-      <w:pPr>
-        <w:pStyle w:val="ListParagraph"/>
-        <w:numPr>
-          <w:ilvl w:val="0"/>
-          <w:numId w:val="1"/>
-        </w:numPr>
-        <w:rPr>
-          <w:rFonts w:ascii="Aptos" w:eastAsia="Aptos" w:hAnsi="Aptos" w:cs="Aptos"/>
-        </w:rPr>
-      </w:pPr>
-      <w:r>
-        <w:t>i</w:t>
-      </w:r>
-      <w:r>
-        <w:t>nit</w:t>
-      </w:r>
-      <w:r>
-        <w:t>U</w:t>
-      </w:r>
-      <w:r>
-        <w:t>rl</w:t>
-      </w:r>
-    </w:p>
-    <w:p>
-      <w:pPr>
-        <w:pStyle w:val="ListParagraph"/>
-        <w:numPr>
-          <w:ilvl w:val="0"/>
-          <w:numId w:val="1"/>
-        </w:numPr>
-      </w:pPr>
-      <w:r>
-        <w:t>callbackHost</w:t>
       </w:r>
       <w:r>
         <w:br/>
@@ -16281,7 +16235,7 @@
                     <pic:cNvPicPr/>
                   </pic:nvPicPr>
                   <pic:blipFill>
-                    <a:blip r:embed="rId47">
+                    <a:blip r:embed="rId48">
                       <a:extLst>
                         <a:ext uri="{28A0092B-C50C-407E-A947-70E740481C1C}">
                           <a14:useLocalDpi xmlns:a14="http://schemas.microsoft.com/office/drawing/2010/main"/>
@@ -16314,8 +16268,8 @@
       </w:pPr>
     </w:p>
     <w:sectPr>
-      <w:headerReference w:type="default" r:id="rId48"/>
-      <w:footerReference w:type="default" r:id="rId49"/>
+      <w:headerReference w:type="default" r:id="rId49"/>
+      <w:footerReference w:type="default" r:id="rId50"/>
       <w:pgSz w:w="12240" w:h="15840"/>
       <w:pgMar w:top="1440" w:right="1440" w:bottom="1440" w:left="1440" w:header="720" w:footer="720" w:gutter="0"/>
       <w:pgNumType w:start="1"/>
@@ -17385,7 +17339,7 @@
   <w15:commentEx w15:paraId="35340159" w15:done="1"/>
   <w15:commentEx w15:paraId="5B258751" w15:done="0"/>
   <w15:commentEx w15:paraId="009F4EDA" w15:paraIdParent="5B258751" w15:done="0"/>
-  <w15:commentEx w15:paraId="5B03BC29" w15:done="0"/>
+  <w15:commentEx w15:paraId="6AC7D93A" w15:done="0"/>
 </w15:commentsEx>
 </file>
 
@@ -17459,7 +17413,7 @@
   <w16cid:commentId w16cid:paraId="35340159" w16cid:durableId="2CA24E3F"/>
   <w16cid:commentId w16cid:paraId="5B258751" w16cid:durableId="5A1E70E9"/>
   <w16cid:commentId w16cid:paraId="009F4EDA" w16cid:durableId="71FE8385"/>
-  <w16cid:commentId w16cid:paraId="5B03BC29" w16cid:durableId="7DBF1B5C"/>
+  <w16cid:commentId w16cid:paraId="6AC7D93A" w16cid:durableId="7DBF1B5C"/>
 </w16cid:commentsIds>
 </file>
 
@@ -24312,7 +24266,6 @@
   <w:style w:type="character" w:default="1" w:styleId="DefaultParagraphFont">
     <w:name w:val="Default Paragraph Font"/>
     <w:uiPriority w:val="1"/>
-    <w:semiHidden/>
     <w:unhideWhenUsed/>
   </w:style>
   <w:style w:type="table" w:default="1" w:styleId="TableNormal">

</xml_diff>

<commit_message>
Updated jfrog link of oidc zip
</commit_message>
<xml_diff>
--- a/documentation/OIDC Toolkit - User Guide-v1.0.docx
+++ b/documentation/OIDC Toolkit - User Guide-v1.0.docx
@@ -4287,11 +4287,19 @@
         <w:t xml:space="preserve"> </w:t>
       </w:r>
       <w:hyperlink r:id="rId12" w:history="1">
+        <w:proofErr w:type="spellStart"/>
         <w:r>
           <w:rPr>
             <w:rStyle w:val="Hyperlink"/>
           </w:rPr>
-          <w:t>JFrog Artifactory</w:t>
+          <w:t>JFrog</w:t>
+        </w:r>
+        <w:proofErr w:type="spellEnd"/>
+        <w:r>
+          <w:rPr>
+            <w:rStyle w:val="Hyperlink"/>
+          </w:rPr>
+          <w:t xml:space="preserve"> Artifactory</w:t>
         </w:r>
       </w:hyperlink>
     </w:p>
@@ -9514,13 +9522,7 @@
         <w:rPr>
           <w:rFonts w:ascii="Aptos" w:eastAsia="Aptos" w:hAnsi="Aptos" w:cs="Aptos"/>
         </w:rPr>
-        <w:t>Candescent</w:t>
-      </w:r>
-      <w:r>
-        <w:rPr>
-          <w:rFonts w:ascii="Aptos" w:eastAsia="Aptos" w:hAnsi="Aptos" w:cs="Aptos"/>
-        </w:rPr>
-        <w:t xml:space="preserve"> private key</w:t>
+        <w:t>Candescent private key</w:t>
       </w:r>
       <w:r>
         <w:t>.</w:t>
@@ -24266,6 +24268,7 @@
   <w:style w:type="character" w:default="1" w:styleId="DefaultParagraphFont">
     <w:name w:val="Default Paragraph Font"/>
     <w:uiPriority w:val="1"/>
+    <w:semiHidden/>
     <w:unhideWhenUsed/>
   </w:style>
   <w:style w:type="table" w:default="1" w:styleId="TableNormal">
@@ -24568,6 +24571,18 @@
       <w:iCs/>
     </w:rPr>
   </w:style>
+  <w:style w:type="character" w:styleId="FollowedHyperlink">
+    <w:name w:val="FollowedHyperlink"/>
+    <w:basedOn w:val="DefaultParagraphFont"/>
+    <w:uiPriority w:val="99"/>
+    <w:semiHidden/>
+    <w:unhideWhenUsed/>
+    <w:rsid w:val="00D7045B"/>
+    <w:rPr>
+      <w:color w:val="96607D" w:themeColor="followedHyperlink"/>
+      <w:u w:val="single"/>
+    </w:rPr>
+  </w:style>
 </w:styles>
 </file>
 

</xml_diff>

<commit_message>
Updated JFrog link and added automation docs
</commit_message>
<xml_diff>
--- a/documentation/OIDC Toolkit - User Guide-v1.0.docx
+++ b/documentation/OIDC Toolkit - User Guide-v1.0.docx
@@ -4702,29 +4702,29 @@
     </w:p>
     <w:p>
       <w:pPr>
-        <w:spacing w:before="100" w:beforeAutospacing="1" w:after="100" w:afterAutospacing="1" w:line="300" w:lineRule="atLeast"/>
-        <w:ind w:left="720"/>
-        <w:rPr>
-          <w:rFonts w:ascii="Segoe UI" w:hAnsi="Segoe UI" w:cs="Segoe UI"/>
-          <w:sz w:val="21"/>
-          <w:szCs w:val="21"/>
-        </w:rPr>
-      </w:pPr>
+        <w:rPr>
+          <w:rFonts w:ascii="Aptos" w:eastAsia="Aptos" w:hAnsi="Aptos" w:cs="Aptos"/>
+        </w:rPr>
+      </w:pPr>
+      <w:r>
+        <w:t xml:space="preserve">               </w:t>
+      </w:r>
       <w:hyperlink r:id="rId14" w:history="1">
+        <w:proofErr w:type="spellStart"/>
         <w:r>
           <w:rPr>
             <w:rStyle w:val="Hyperlink"/>
           </w:rPr>
-          <w:t>JFrog Artifactory</w:t>
+          <w:t>JFrog</w:t>
+        </w:r>
+        <w:proofErr w:type="spellEnd"/>
+        <w:r>
+          <w:rPr>
+            <w:rStyle w:val="Hyperlink"/>
+          </w:rPr>
+          <w:t xml:space="preserve"> Artifactory</w:t>
         </w:r>
       </w:hyperlink>
-    </w:p>
-    <w:p>
-      <w:pPr>
-        <w:rPr>
-          <w:rFonts w:ascii="Aptos" w:eastAsia="Aptos" w:hAnsi="Aptos" w:cs="Aptos"/>
-        </w:rPr>
-      </w:pPr>
     </w:p>
     <w:p>
       <w:r>

</xml_diff>